<commit_message>
Full review of executive summary complete
Full review of executive summary complete
</commit_message>
<xml_diff>
--- a/Task 3/Jon Fryman - Task 3 - Executive Report.docx
+++ b/Task 3/Jon Fryman - Task 3 - Executive Report.docx
@@ -1602,7 +1602,71 @@
           <w:sz w:val="21"/>
           <w:szCs w:val="21"/>
         </w:rPr>
-        <w:t xml:space="preserve">Jupyter Notebooks was the primary tool used for this project. Prior to the .csv files being imported, importing the required Python libraries was required. For this analysis, the pandas, matplotlib, seaborn, </w:t>
+        <w:t>Jupyter Notebooks was the primary tool used for this project</w:t>
+      </w:r>
+      <w:r>
+        <w:rPr>
+          <w:rFonts w:ascii="Helvetica Neue" w:hAnsi="Helvetica Neue"/>
+          <w:sz w:val="21"/>
+          <w:szCs w:val="21"/>
+        </w:rPr>
+        <w:t xml:space="preserve"> in partnership with Python 3.8</w:t>
+      </w:r>
+      <w:r>
+        <w:rPr>
+          <w:rFonts w:ascii="Helvetica Neue" w:hAnsi="Helvetica Neue"/>
+          <w:sz w:val="21"/>
+          <w:szCs w:val="21"/>
+        </w:rPr>
+        <w:t>. Prior to the .csv files being imported</w:t>
+      </w:r>
+      <w:r>
+        <w:rPr>
+          <w:rFonts w:ascii="Helvetica Neue" w:hAnsi="Helvetica Neue"/>
+          <w:sz w:val="21"/>
+          <w:szCs w:val="21"/>
+        </w:rPr>
+        <w:t xml:space="preserve"> from the downloaded dataset</w:t>
+      </w:r>
+      <w:r>
+        <w:rPr>
+          <w:rFonts w:ascii="Helvetica Neue" w:hAnsi="Helvetica Neue"/>
+          <w:sz w:val="21"/>
+          <w:szCs w:val="21"/>
+        </w:rPr>
+        <w:t xml:space="preserve">, importing the </w:t>
+      </w:r>
+      <w:r>
+        <w:rPr>
+          <w:rFonts w:ascii="Helvetica Neue" w:hAnsi="Helvetica Neue"/>
+          <w:sz w:val="21"/>
+          <w:szCs w:val="21"/>
+        </w:rPr>
+        <w:t>necessary</w:t>
+      </w:r>
+      <w:r>
+        <w:rPr>
+          <w:rFonts w:ascii="Helvetica Neue" w:hAnsi="Helvetica Neue"/>
+          <w:sz w:val="21"/>
+          <w:szCs w:val="21"/>
+        </w:rPr>
+        <w:t xml:space="preserve"> Python libraries was required. For this analysis</w:t>
+      </w:r>
+      <w:r>
+        <w:rPr>
+          <w:rFonts w:ascii="Helvetica Neue" w:hAnsi="Helvetica Neue"/>
+          <w:sz w:val="21"/>
+          <w:szCs w:val="21"/>
+        </w:rPr>
+        <w:t xml:space="preserve"> project</w:t>
+      </w:r>
+      <w:r>
+        <w:rPr>
+          <w:rFonts w:ascii="Helvetica Neue" w:hAnsi="Helvetica Neue"/>
+          <w:sz w:val="21"/>
+          <w:szCs w:val="21"/>
+        </w:rPr>
+        <w:t xml:space="preserve">, the pandas, matplotlib, seaborn, </w:t>
       </w:r>
       <w:proofErr w:type="spellStart"/>
       <w:r>
@@ -1656,7 +1720,23 @@
           <w:sz w:val="21"/>
           <w:szCs w:val="21"/>
         </w:rPr>
-        <w:t xml:space="preserve"> packages were required. </w:t>
+        <w:t xml:space="preserve"> packages were </w:t>
+      </w:r>
+      <w:r>
+        <w:rPr>
+          <w:rFonts w:ascii="Helvetica Neue" w:hAnsi="Helvetica Neue"/>
+          <w:sz w:val="21"/>
+          <w:szCs w:val="21"/>
+        </w:rPr>
+        <w:t>all utilized</w:t>
+      </w:r>
+      <w:r>
+        <w:rPr>
+          <w:rFonts w:ascii="Helvetica Neue" w:hAnsi="Helvetica Neue"/>
+          <w:sz w:val="21"/>
+          <w:szCs w:val="21"/>
+        </w:rPr>
+        <w:t xml:space="preserve">. </w:t>
       </w:r>
     </w:p>
     <w:p>
@@ -1756,7 +1836,31 @@
           <w:sz w:val="21"/>
           <w:szCs w:val="21"/>
         </w:rPr>
-        <w:t xml:space="preserve">, and as a result these </w:t>
+        <w:t>. As</w:t>
+      </w:r>
+      <w:r>
+        <w:rPr>
+          <w:rFonts w:ascii="Helvetica Neue" w:hAnsi="Helvetica Neue"/>
+          <w:sz w:val="21"/>
+          <w:szCs w:val="21"/>
+        </w:rPr>
+        <w:t xml:space="preserve"> a result</w:t>
+      </w:r>
+      <w:r>
+        <w:rPr>
+          <w:rFonts w:ascii="Helvetica Neue" w:hAnsi="Helvetica Neue"/>
+          <w:sz w:val="21"/>
+          <w:szCs w:val="21"/>
+        </w:rPr>
+        <w:t>,</w:t>
+      </w:r>
+      <w:r>
+        <w:rPr>
+          <w:rFonts w:ascii="Helvetica Neue" w:hAnsi="Helvetica Neue"/>
+          <w:sz w:val="21"/>
+          <w:szCs w:val="21"/>
+        </w:rPr>
+        <w:t xml:space="preserve"> these </w:t>
       </w:r>
       <w:r>
         <w:rPr>
@@ -1806,7 +1910,7 @@
           <w:sz w:val="21"/>
           <w:szCs w:val="21"/>
         </w:rPr>
-        <w:t xml:space="preserve">The remaining 12 files were then used to </w:t>
+        <w:t xml:space="preserve">The remaining 12 files were used to </w:t>
       </w:r>
       <w:r>
         <w:rPr>
@@ -1822,7 +1926,23 @@
           <w:sz w:val="21"/>
           <w:szCs w:val="21"/>
         </w:rPr>
-        <w:t xml:space="preserve"> a new empty DataFrame that used the trading date as an index </w:t>
+        <w:t xml:space="preserve"> a new</w:t>
+      </w:r>
+      <w:r>
+        <w:rPr>
+          <w:rFonts w:ascii="Helvetica Neue" w:hAnsi="Helvetica Neue"/>
+          <w:sz w:val="21"/>
+          <w:szCs w:val="21"/>
+        </w:rPr>
+        <w:t>ly created</w:t>
+      </w:r>
+      <w:r>
+        <w:rPr>
+          <w:rFonts w:ascii="Helvetica Neue" w:hAnsi="Helvetica Neue"/>
+          <w:sz w:val="21"/>
+          <w:szCs w:val="21"/>
+        </w:rPr>
+        <w:t xml:space="preserve"> empty DataFrame that used the trading date as an index </w:t>
       </w:r>
       <w:r>
         <w:rPr>
@@ -1846,15 +1966,135 @@
           <w:sz w:val="21"/>
           <w:szCs w:val="21"/>
         </w:rPr>
-        <w:t xml:space="preserve"> datetime format. The new DataFrame </w:t>
-      </w:r>
-      <w:r>
-        <w:rPr>
-          <w:rFonts w:ascii="Helvetica Neue" w:hAnsi="Helvetica Neue"/>
-          <w:sz w:val="21"/>
-          <w:szCs w:val="21"/>
-        </w:rPr>
-        <w:t>contained a column for each of the 12 companies. The columns were labeled using the company’s stock trading abbreviation and populated with the Closing price associated with the dat</w:t>
+        <w:t xml:space="preserve"> datetime format.</w:t>
+      </w:r>
+      <w:r>
+        <w:rPr>
+          <w:rFonts w:ascii="Helvetica Neue" w:hAnsi="Helvetica Neue"/>
+          <w:sz w:val="21"/>
+          <w:szCs w:val="21"/>
+        </w:rPr>
+        <w:t xml:space="preserve"> This index was set to begin on January 4, </w:t>
+      </w:r>
+      <w:r>
+        <w:rPr>
+          <w:rFonts w:ascii="Helvetica Neue" w:hAnsi="Helvetica Neue"/>
+          <w:sz w:val="21"/>
+          <w:szCs w:val="21"/>
+        </w:rPr>
+        <w:t>2010,</w:t>
+      </w:r>
+      <w:r>
+        <w:rPr>
+          <w:rFonts w:ascii="Helvetica Neue" w:hAnsi="Helvetica Neue"/>
+          <w:sz w:val="21"/>
+          <w:szCs w:val="21"/>
+        </w:rPr>
+        <w:t xml:space="preserve"> to be consistent with the earliest date found within the original data. </w:t>
+      </w:r>
+      <w:r>
+        <w:rPr>
+          <w:rFonts w:ascii="Helvetica Neue" w:hAnsi="Helvetica Neue"/>
+          <w:sz w:val="21"/>
+          <w:szCs w:val="21"/>
+        </w:rPr>
+        <w:t xml:space="preserve"> The new DataFrame </w:t>
+      </w:r>
+      <w:r>
+        <w:rPr>
+          <w:rFonts w:ascii="Helvetica Neue" w:hAnsi="Helvetica Neue"/>
+          <w:sz w:val="21"/>
+          <w:szCs w:val="21"/>
+        </w:rPr>
+        <w:t xml:space="preserve">had </w:t>
+      </w:r>
+      <w:r>
+        <w:rPr>
+          <w:rFonts w:ascii="Helvetica Neue" w:hAnsi="Helvetica Neue"/>
+          <w:sz w:val="21"/>
+          <w:szCs w:val="21"/>
+        </w:rPr>
+        <w:t xml:space="preserve">a column </w:t>
+      </w:r>
+      <w:r>
+        <w:rPr>
+          <w:rFonts w:ascii="Helvetica Neue" w:hAnsi="Helvetica Neue"/>
+          <w:sz w:val="21"/>
+          <w:szCs w:val="21"/>
+        </w:rPr>
+        <w:t xml:space="preserve">created </w:t>
+      </w:r>
+      <w:r>
+        <w:rPr>
+          <w:rFonts w:ascii="Helvetica Neue" w:hAnsi="Helvetica Neue"/>
+          <w:sz w:val="21"/>
+          <w:szCs w:val="21"/>
+        </w:rPr>
+        <w:t>for each of the 12 companie</w:t>
+      </w:r>
+      <w:r>
+        <w:rPr>
+          <w:rFonts w:ascii="Helvetica Neue" w:hAnsi="Helvetica Neue"/>
+          <w:sz w:val="21"/>
+          <w:szCs w:val="21"/>
+        </w:rPr>
+        <w:t>, which</w:t>
+      </w:r>
+      <w:r>
+        <w:rPr>
+          <w:rFonts w:ascii="Helvetica Neue" w:hAnsi="Helvetica Neue"/>
+          <w:sz w:val="21"/>
+          <w:szCs w:val="21"/>
+        </w:rPr>
+        <w:t xml:space="preserve"> were labeled using the company’s stock trading abbreviation</w:t>
+      </w:r>
+      <w:r>
+        <w:rPr>
+          <w:rFonts w:ascii="Helvetica Neue" w:hAnsi="Helvetica Neue"/>
+          <w:sz w:val="21"/>
+          <w:szCs w:val="21"/>
+        </w:rPr>
+        <w:t xml:space="preserve">. Each of these columns were then </w:t>
+      </w:r>
+      <w:r>
+        <w:rPr>
+          <w:rFonts w:ascii="Helvetica Neue" w:hAnsi="Helvetica Neue"/>
+          <w:sz w:val="21"/>
+          <w:szCs w:val="21"/>
+        </w:rPr>
+        <w:t xml:space="preserve">populated with the </w:t>
+      </w:r>
+      <w:r>
+        <w:rPr>
+          <w:rFonts w:ascii="Helvetica Neue" w:hAnsi="Helvetica Neue"/>
+          <w:sz w:val="21"/>
+          <w:szCs w:val="21"/>
+        </w:rPr>
+        <w:t>c</w:t>
+      </w:r>
+      <w:r>
+        <w:rPr>
+          <w:rFonts w:ascii="Helvetica Neue" w:hAnsi="Helvetica Neue"/>
+          <w:sz w:val="21"/>
+          <w:szCs w:val="21"/>
+        </w:rPr>
+        <w:t xml:space="preserve">losing price associated with the </w:t>
+      </w:r>
+      <w:r>
+        <w:rPr>
+          <w:rFonts w:ascii="Helvetica Neue" w:hAnsi="Helvetica Neue"/>
+          <w:sz w:val="21"/>
+          <w:szCs w:val="21"/>
+        </w:rPr>
+        <w:t xml:space="preserve">specific trading </w:t>
+      </w:r>
+      <w:r>
+        <w:rPr>
+          <w:rFonts w:ascii="Helvetica Neue" w:hAnsi="Helvetica Neue"/>
+          <w:sz w:val="21"/>
+          <w:szCs w:val="21"/>
+        </w:rPr>
+        <w:t>dat</w:t>
       </w:r>
       <w:r>
         <w:rPr>
@@ -1870,33 +2110,117 @@
           <w:sz w:val="21"/>
           <w:szCs w:val="21"/>
         </w:rPr>
-        <w:t xml:space="preserve"> found in the specific row’s index. </w:t>
-      </w:r>
-    </w:p>
-    <w:p>
-      <w:pPr>
-        <w:rPr>
-          <w:rFonts w:ascii="Helvetica Neue" w:hAnsi="Helvetica Neue"/>
-          <w:sz w:val="21"/>
-          <w:szCs w:val="21"/>
-        </w:rPr>
-      </w:pPr>
-    </w:p>
-    <w:p>
-      <w:pPr>
-        <w:rPr>
-          <w:rFonts w:ascii="Helvetica Neue" w:hAnsi="Helvetica Neue"/>
-          <w:sz w:val="21"/>
-          <w:szCs w:val="21"/>
-        </w:rPr>
-      </w:pPr>
-      <w:r>
-        <w:rPr>
-          <w:rFonts w:ascii="Helvetica Neue" w:hAnsi="Helvetica Neue"/>
-          <w:sz w:val="21"/>
-          <w:szCs w:val="21"/>
-        </w:rPr>
-        <w:t xml:space="preserve">Additional Exploratory Data Analysis was performed in the form of generating histograms for each company’s historical stock prices. A line chart for each company was generated </w:t>
+        <w:t xml:space="preserve"> found in the row’s index</w:t>
+      </w:r>
+      <w:r>
+        <w:rPr>
+          <w:rFonts w:ascii="Helvetica Neue" w:hAnsi="Helvetica Neue"/>
+          <w:sz w:val="21"/>
+          <w:szCs w:val="21"/>
+        </w:rPr>
+        <w:t xml:space="preserve"> for each of the 12 companies</w:t>
+      </w:r>
+      <w:r>
+        <w:rPr>
+          <w:rFonts w:ascii="Helvetica Neue" w:hAnsi="Helvetica Neue"/>
+          <w:sz w:val="21"/>
+          <w:szCs w:val="21"/>
+        </w:rPr>
+        <w:t xml:space="preserve">. </w:t>
+      </w:r>
+    </w:p>
+    <w:p>
+      <w:pPr>
+        <w:rPr>
+          <w:rFonts w:ascii="Helvetica Neue" w:hAnsi="Helvetica Neue"/>
+          <w:sz w:val="21"/>
+          <w:szCs w:val="21"/>
+        </w:rPr>
+      </w:pPr>
+    </w:p>
+    <w:p>
+      <w:pPr>
+        <w:rPr>
+          <w:rFonts w:ascii="Helvetica Neue" w:hAnsi="Helvetica Neue"/>
+          <w:sz w:val="21"/>
+          <w:szCs w:val="21"/>
+        </w:rPr>
+      </w:pPr>
+      <w:r>
+        <w:rPr>
+          <w:rFonts w:ascii="Helvetica Neue" w:hAnsi="Helvetica Neue"/>
+          <w:sz w:val="21"/>
+          <w:szCs w:val="21"/>
+        </w:rPr>
+        <w:t xml:space="preserve">Additional Exploratory Data Analysis was performed </w:t>
+      </w:r>
+      <w:r>
+        <w:rPr>
+          <w:rFonts w:ascii="Helvetica Neue" w:hAnsi="Helvetica Neue"/>
+          <w:sz w:val="21"/>
+          <w:szCs w:val="21"/>
+        </w:rPr>
+        <w:t>to gain a better understanding of what was contained within the data. This included:</w:t>
+      </w:r>
+    </w:p>
+    <w:p>
+      <w:pPr>
+        <w:pStyle w:val="ListParagraph"/>
+        <w:numPr>
+          <w:ilvl w:val="0"/>
+          <w:numId w:val="6"/>
+        </w:numPr>
+        <w:rPr>
+          <w:rFonts w:ascii="Helvetica Neue" w:hAnsi="Helvetica Neue"/>
+          <w:sz w:val="21"/>
+          <w:szCs w:val="21"/>
+        </w:rPr>
+      </w:pPr>
+      <w:r>
+        <w:rPr>
+          <w:rFonts w:ascii="Helvetica Neue" w:hAnsi="Helvetica Neue"/>
+          <w:sz w:val="21"/>
+          <w:szCs w:val="21"/>
+        </w:rPr>
+        <w:t>G</w:t>
+      </w:r>
+      <w:r>
+        <w:rPr>
+          <w:rFonts w:ascii="Helvetica Neue" w:hAnsi="Helvetica Neue"/>
+          <w:sz w:val="21"/>
+          <w:szCs w:val="21"/>
+        </w:rPr>
+        <w:t>enerating histograms for each company’s historical stock prices</w:t>
+      </w:r>
+    </w:p>
+    <w:p>
+      <w:pPr>
+        <w:pStyle w:val="ListParagraph"/>
+        <w:numPr>
+          <w:ilvl w:val="0"/>
+          <w:numId w:val="6"/>
+        </w:numPr>
+        <w:rPr>
+          <w:rFonts w:ascii="Helvetica Neue" w:hAnsi="Helvetica Neue"/>
+          <w:sz w:val="21"/>
+          <w:szCs w:val="21"/>
+        </w:rPr>
+      </w:pPr>
+      <w:r>
+        <w:rPr>
+          <w:rFonts w:ascii="Helvetica Neue" w:hAnsi="Helvetica Neue"/>
+          <w:sz w:val="21"/>
+          <w:szCs w:val="21"/>
+        </w:rPr>
+        <w:t>Generating a</w:t>
+      </w:r>
+      <w:r>
+        <w:rPr>
+          <w:rFonts w:ascii="Helvetica Neue" w:hAnsi="Helvetica Neue"/>
+          <w:sz w:val="21"/>
+          <w:szCs w:val="21"/>
+        </w:rPr>
+        <w:t xml:space="preserve"> line chart for each company </w:t>
       </w:r>
       <w:r>
         <w:rPr>
@@ -1912,7 +2236,91 @@
           <w:sz w:val="21"/>
           <w:szCs w:val="21"/>
         </w:rPr>
-        <w:t xml:space="preserve"> their stock price over the available historical period. An Augmented Dickey-Fuller test was performed for each company’s data, which reflected no seasonality was found for any of the datasets. Additionally, the </w:t>
+        <w:t xml:space="preserve"> their stock price over the </w:t>
+      </w:r>
+      <w:r>
+        <w:rPr>
+          <w:rFonts w:ascii="Helvetica Neue" w:hAnsi="Helvetica Neue"/>
+          <w:sz w:val="21"/>
+          <w:szCs w:val="21"/>
+        </w:rPr>
+        <w:t xml:space="preserve">entirety </w:t>
+      </w:r>
+      <w:r>
+        <w:rPr>
+          <w:rFonts w:ascii="Helvetica Neue" w:hAnsi="Helvetica Neue"/>
+          <w:sz w:val="21"/>
+          <w:szCs w:val="21"/>
+        </w:rPr>
+        <w:t xml:space="preserve"> historical period. </w:t>
+      </w:r>
+    </w:p>
+    <w:p>
+      <w:pPr>
+        <w:pStyle w:val="ListParagraph"/>
+        <w:numPr>
+          <w:ilvl w:val="0"/>
+          <w:numId w:val="6"/>
+        </w:numPr>
+        <w:rPr>
+          <w:rFonts w:ascii="Helvetica Neue" w:hAnsi="Helvetica Neue"/>
+          <w:sz w:val="21"/>
+          <w:szCs w:val="21"/>
+        </w:rPr>
+      </w:pPr>
+      <w:r>
+        <w:rPr>
+          <w:rFonts w:ascii="Helvetica Neue" w:hAnsi="Helvetica Neue"/>
+          <w:sz w:val="21"/>
+          <w:szCs w:val="21"/>
+        </w:rPr>
+        <w:t>Performing a</w:t>
+      </w:r>
+      <w:r>
+        <w:rPr>
+          <w:rFonts w:ascii="Helvetica Neue" w:hAnsi="Helvetica Neue"/>
+          <w:sz w:val="21"/>
+          <w:szCs w:val="21"/>
+        </w:rPr>
+        <w:t>n Augmented Dickey-Fuller test for each company’s data</w:t>
+      </w:r>
+      <w:r>
+        <w:rPr>
+          <w:rFonts w:ascii="Helvetica Neue" w:hAnsi="Helvetica Neue"/>
+          <w:sz w:val="21"/>
+          <w:szCs w:val="21"/>
+        </w:rPr>
+        <w:t xml:space="preserve"> to determine if seasonality existed. In this case</w:t>
+      </w:r>
+      <w:r>
+        <w:rPr>
+          <w:rFonts w:ascii="Helvetica Neue" w:hAnsi="Helvetica Neue"/>
+          <w:sz w:val="21"/>
+          <w:szCs w:val="21"/>
+        </w:rPr>
+        <w:t>, no seasonality was found for any of the datasets.</w:t>
+      </w:r>
+    </w:p>
+    <w:p>
+      <w:pPr>
+        <w:pStyle w:val="ListParagraph"/>
+        <w:numPr>
+          <w:ilvl w:val="0"/>
+          <w:numId w:val="6"/>
+        </w:numPr>
+        <w:rPr>
+          <w:rFonts w:ascii="Helvetica Neue" w:hAnsi="Helvetica Neue"/>
+          <w:sz w:val="21"/>
+          <w:szCs w:val="21"/>
+        </w:rPr>
+      </w:pPr>
+      <w:r>
+        <w:rPr>
+          <w:rFonts w:ascii="Helvetica Neue" w:hAnsi="Helvetica Neue"/>
+          <w:sz w:val="21"/>
+          <w:szCs w:val="21"/>
+        </w:rPr>
+        <w:t xml:space="preserve">Additionally, the </w:t>
       </w:r>
       <w:proofErr w:type="spellStart"/>
       <w:r>
@@ -1956,7 +2364,23 @@
           <w:sz w:val="21"/>
           <w:szCs w:val="21"/>
         </w:rPr>
-        <w:t xml:space="preserve">A train/test split was performed to facilitate training the prediction model and having separate data available to perform validation of its performance. </w:t>
+        <w:t>A train/test split was performed to facilitate training the prediction model</w:t>
+      </w:r>
+      <w:r>
+        <w:rPr>
+          <w:rFonts w:ascii="Helvetica Neue" w:hAnsi="Helvetica Neue"/>
+          <w:sz w:val="21"/>
+          <w:szCs w:val="21"/>
+        </w:rPr>
+        <w:t xml:space="preserve"> on a subset of data that was to be kept separate from the data to be used for validating the accuracy of the model.</w:t>
+      </w:r>
+      <w:r>
+        <w:rPr>
+          <w:rFonts w:ascii="Helvetica Neue" w:hAnsi="Helvetica Neue"/>
+          <w:sz w:val="21"/>
+          <w:szCs w:val="21"/>
+        </w:rPr>
+        <w:t xml:space="preserve"> </w:t>
       </w:r>
     </w:p>
     <w:p>
@@ -2000,7 +2424,23 @@
           <w:sz w:val="21"/>
           <w:szCs w:val="21"/>
         </w:rPr>
-        <w:t xml:space="preserve"> function was used to determine the appropriate </w:t>
+        <w:t xml:space="preserve"> function was used to determine the </w:t>
+      </w:r>
+      <w:r>
+        <w:rPr>
+          <w:rFonts w:ascii="Helvetica Neue" w:hAnsi="Helvetica Neue"/>
+          <w:sz w:val="21"/>
+          <w:szCs w:val="21"/>
+        </w:rPr>
+        <w:t>optimal</w:t>
+      </w:r>
+      <w:r>
+        <w:rPr>
+          <w:rFonts w:ascii="Helvetica Neue" w:hAnsi="Helvetica Neue"/>
+          <w:sz w:val="21"/>
+          <w:szCs w:val="21"/>
+        </w:rPr>
+        <w:t xml:space="preserve"> </w:t>
       </w:r>
       <w:proofErr w:type="spellStart"/>
       <w:r>
@@ -2018,7 +2458,39 @@
           <w:sz w:val="21"/>
           <w:szCs w:val="21"/>
         </w:rPr>
-        <w:t xml:space="preserve">, and d values to be set for each company prior to fitting </w:t>
+        <w:t xml:space="preserve">, and d values to be </w:t>
+      </w:r>
+      <w:r>
+        <w:rPr>
+          <w:rFonts w:ascii="Helvetica Neue" w:hAnsi="Helvetica Neue"/>
+          <w:sz w:val="21"/>
+          <w:szCs w:val="21"/>
+        </w:rPr>
+        <w:t>used</w:t>
+      </w:r>
+      <w:r>
+        <w:rPr>
+          <w:rFonts w:ascii="Helvetica Neue" w:hAnsi="Helvetica Neue"/>
+          <w:sz w:val="21"/>
+          <w:szCs w:val="21"/>
+        </w:rPr>
+        <w:t xml:space="preserve"> for each company</w:t>
+      </w:r>
+      <w:r>
+        <w:rPr>
+          <w:rFonts w:ascii="Helvetica Neue" w:hAnsi="Helvetica Neue"/>
+          <w:sz w:val="21"/>
+          <w:szCs w:val="21"/>
+        </w:rPr>
+        <w:t xml:space="preserve">’s data </w:t>
+      </w:r>
+      <w:r>
+        <w:rPr>
+          <w:rFonts w:ascii="Helvetica Neue" w:hAnsi="Helvetica Neue"/>
+          <w:sz w:val="21"/>
+          <w:szCs w:val="21"/>
+        </w:rPr>
+        <w:t xml:space="preserve">prior to fitting </w:t>
       </w:r>
       <w:r>
         <w:rPr>
@@ -2039,10 +2511,29 @@
     </w:p>
     <w:p>
       <w:pPr>
+        <w:rPr>
+          <w:rFonts w:ascii="Helvetica Neue" w:hAnsi="Helvetica Neue"/>
+          <w:sz w:val="21"/>
+          <w:szCs w:val="21"/>
+        </w:rPr>
+      </w:pPr>
+    </w:p>
+    <w:p>
+      <w:pPr>
+        <w:rPr>
+          <w:rFonts w:ascii="Helvetica Neue" w:hAnsi="Helvetica Neue"/>
+          <w:sz w:val="21"/>
+          <w:szCs w:val="21"/>
+        </w:rPr>
+      </w:pPr>
+    </w:p>
+    <w:p>
+      <w:pPr>
         <w:pStyle w:val="Heading1"/>
       </w:pPr>
       <w:bookmarkStart w:id="5" w:name="_Toc130220894"/>
       <w:r>
+        <w:lastRenderedPageBreak/>
         <w:t>Part I</w:t>
       </w:r>
       <w:r>
@@ -2278,7 +2769,6 @@
           <w:sz w:val="21"/>
           <w:szCs w:val="21"/>
         </w:rPr>
-        <w:lastRenderedPageBreak/>
         <w:t xml:space="preserve">77% had &gt;= 90% accuracy of </w:t>
       </w:r>
       <w:r>
@@ -2549,6 +3039,13 @@
     <w:p>
       <w:pPr>
         <w:pStyle w:val="Heading2"/>
+        <w:rPr>
+          <w:rFonts w:ascii="Helvetica Neue" w:hAnsi="Helvetica Neue"/>
+          <w:color w:val="000000"/>
+          <w:sz w:val="21"/>
+          <w:szCs w:val="21"/>
+          <w:shd w:val="clear" w:color="auto" w:fill="FFFFFF"/>
+        </w:rPr>
       </w:pPr>
       <w:bookmarkStart w:id="7" w:name="_Toc129794708"/>
       <w:bookmarkStart w:id="8" w:name="_Toc130220885"/>
@@ -2560,10 +3057,237 @@
           <w:szCs w:val="21"/>
           <w:shd w:val="clear" w:color="auto" w:fill="FFFFFF"/>
         </w:rPr>
-        <w:t>The limitations of the performed analysis were that the predicted estimates were consistently lower than the stocks actual market price for a given day. In this case, it is beneficial to error on the side of caution and have the prediction be below an actual price as opposed to above. However, it would warrant additional fine tuning of the model to determine if performance can be improved to better align with the actual price more closely on a given day.</w:t>
+        <w:t xml:space="preserve">The limitations of the performed analysis were that the predicted </w:t>
+      </w:r>
+      <w:r>
+        <w:rPr>
+          <w:rFonts w:ascii="Helvetica Neue" w:hAnsi="Helvetica Neue"/>
+          <w:color w:val="000000"/>
+          <w:sz w:val="21"/>
+          <w:szCs w:val="21"/>
+          <w:shd w:val="clear" w:color="auto" w:fill="FFFFFF"/>
+        </w:rPr>
+        <w:t>closing prices</w:t>
+      </w:r>
+      <w:r>
+        <w:rPr>
+          <w:rFonts w:ascii="Helvetica Neue" w:hAnsi="Helvetica Neue"/>
+          <w:color w:val="000000"/>
+          <w:sz w:val="21"/>
+          <w:szCs w:val="21"/>
+          <w:shd w:val="clear" w:color="auto" w:fill="FFFFFF"/>
+        </w:rPr>
+        <w:t xml:space="preserve"> were consistently </w:t>
+      </w:r>
+      <w:r>
+        <w:rPr>
+          <w:rFonts w:ascii="Helvetica Neue" w:hAnsi="Helvetica Neue"/>
+          <w:color w:val="000000"/>
+          <w:sz w:val="21"/>
+          <w:szCs w:val="21"/>
+          <w:shd w:val="clear" w:color="auto" w:fill="FFFFFF"/>
+        </w:rPr>
+        <w:t xml:space="preserve">below </w:t>
+      </w:r>
+      <w:r>
+        <w:rPr>
+          <w:rFonts w:ascii="Helvetica Neue" w:hAnsi="Helvetica Neue"/>
+          <w:color w:val="000000"/>
+          <w:sz w:val="21"/>
+          <w:szCs w:val="21"/>
+          <w:shd w:val="clear" w:color="auto" w:fill="FFFFFF"/>
+        </w:rPr>
+        <w:t xml:space="preserve">the stocks actual </w:t>
+      </w:r>
+      <w:r>
+        <w:rPr>
+          <w:rFonts w:ascii="Helvetica Neue" w:hAnsi="Helvetica Neue"/>
+          <w:color w:val="000000"/>
+          <w:sz w:val="21"/>
+          <w:szCs w:val="21"/>
+          <w:shd w:val="clear" w:color="auto" w:fill="FFFFFF"/>
+        </w:rPr>
+        <w:t xml:space="preserve">closing </w:t>
+      </w:r>
+      <w:r>
+        <w:rPr>
+          <w:rFonts w:ascii="Helvetica Neue" w:hAnsi="Helvetica Neue"/>
+          <w:color w:val="000000"/>
+          <w:sz w:val="21"/>
+          <w:szCs w:val="21"/>
+          <w:shd w:val="clear" w:color="auto" w:fill="FFFFFF"/>
+        </w:rPr>
+        <w:t>price for a given day</w:t>
+      </w:r>
+      <w:r>
+        <w:rPr>
+          <w:rFonts w:ascii="Helvetica Neue" w:hAnsi="Helvetica Neue"/>
+          <w:color w:val="000000"/>
+          <w:sz w:val="21"/>
+          <w:szCs w:val="21"/>
+          <w:shd w:val="clear" w:color="auto" w:fill="FFFFFF"/>
+        </w:rPr>
+        <w:t xml:space="preserve"> contained in the validation dataset</w:t>
+      </w:r>
+      <w:r>
+        <w:rPr>
+          <w:rFonts w:ascii="Helvetica Neue" w:hAnsi="Helvetica Neue"/>
+          <w:color w:val="000000"/>
+          <w:sz w:val="21"/>
+          <w:szCs w:val="21"/>
+          <w:shd w:val="clear" w:color="auto" w:fill="FFFFFF"/>
+        </w:rPr>
+        <w:t>.</w:t>
+      </w:r>
+      <w:r>
+        <w:rPr>
+          <w:rFonts w:ascii="Helvetica Neue" w:hAnsi="Helvetica Neue"/>
+          <w:color w:val="000000"/>
+          <w:sz w:val="21"/>
+          <w:szCs w:val="21"/>
+          <w:shd w:val="clear" w:color="auto" w:fill="FFFFFF"/>
+        </w:rPr>
+        <w:t xml:space="preserve"> After careful consideration, it was determined to be </w:t>
+      </w:r>
+      <w:r>
+        <w:rPr>
+          <w:rFonts w:ascii="Helvetica Neue" w:hAnsi="Helvetica Neue"/>
+          <w:color w:val="000000"/>
+          <w:sz w:val="21"/>
+          <w:szCs w:val="21"/>
+          <w:shd w:val="clear" w:color="auto" w:fill="FFFFFF"/>
+        </w:rPr>
+        <w:t xml:space="preserve">beneficial to error on the side of caution and </w:t>
+      </w:r>
+      <w:r>
+        <w:rPr>
+          <w:rFonts w:ascii="Helvetica Neue" w:hAnsi="Helvetica Neue"/>
+          <w:color w:val="000000"/>
+          <w:sz w:val="21"/>
+          <w:szCs w:val="21"/>
+          <w:shd w:val="clear" w:color="auto" w:fill="FFFFFF"/>
+        </w:rPr>
+        <w:t xml:space="preserve">allow </w:t>
+      </w:r>
+      <w:r>
+        <w:rPr>
+          <w:rFonts w:ascii="Helvetica Neue" w:hAnsi="Helvetica Neue"/>
+          <w:color w:val="000000"/>
+          <w:sz w:val="21"/>
+          <w:szCs w:val="21"/>
+          <w:shd w:val="clear" w:color="auto" w:fill="FFFFFF"/>
+        </w:rPr>
+        <w:t xml:space="preserve">the prediction </w:t>
+      </w:r>
+      <w:r>
+        <w:rPr>
+          <w:rFonts w:ascii="Helvetica Neue" w:hAnsi="Helvetica Neue"/>
+          <w:color w:val="000000"/>
+          <w:sz w:val="21"/>
+          <w:szCs w:val="21"/>
+          <w:shd w:val="clear" w:color="auto" w:fill="FFFFFF"/>
+        </w:rPr>
+        <w:t>to be</w:t>
+      </w:r>
+      <w:r>
+        <w:rPr>
+          <w:rFonts w:ascii="Helvetica Neue" w:hAnsi="Helvetica Neue"/>
+          <w:color w:val="000000"/>
+          <w:sz w:val="21"/>
+          <w:szCs w:val="21"/>
+          <w:shd w:val="clear" w:color="auto" w:fill="FFFFFF"/>
+        </w:rPr>
+        <w:t xml:space="preserve"> below an actual price.</w:t>
+      </w:r>
+      <w:r>
+        <w:rPr>
+          <w:rFonts w:ascii="Helvetica Neue" w:hAnsi="Helvetica Neue"/>
+          <w:color w:val="000000"/>
+          <w:sz w:val="21"/>
+          <w:szCs w:val="21"/>
+          <w:shd w:val="clear" w:color="auto" w:fill="FFFFFF"/>
+        </w:rPr>
+        <w:t xml:space="preserve"> This was determined when comparing to the alternate scenario if predictions regularly exceeded the daily closing price which could cause a company to fall short of financial expectations. </w:t>
+      </w:r>
+      <w:r>
+        <w:rPr>
+          <w:rFonts w:ascii="Helvetica Neue" w:hAnsi="Helvetica Neue"/>
+          <w:color w:val="000000"/>
+          <w:sz w:val="21"/>
+          <w:szCs w:val="21"/>
+          <w:shd w:val="clear" w:color="auto" w:fill="FFFFFF"/>
+        </w:rPr>
+        <w:t xml:space="preserve"> </w:t>
+      </w:r>
+    </w:p>
+    <w:p>
+      <w:pPr>
+        <w:pStyle w:val="Heading2"/>
+        <w:rPr>
+          <w:rFonts w:ascii="Helvetica Neue" w:hAnsi="Helvetica Neue"/>
+          <w:color w:val="000000"/>
+          <w:sz w:val="21"/>
+          <w:szCs w:val="21"/>
+          <w:shd w:val="clear" w:color="auto" w:fill="FFFFFF"/>
+        </w:rPr>
+      </w:pPr>
+    </w:p>
+    <w:p>
+      <w:pPr>
+        <w:pStyle w:val="Heading2"/>
+      </w:pPr>
+      <w:r>
+        <w:rPr>
+          <w:rFonts w:ascii="Helvetica Neue" w:hAnsi="Helvetica Neue"/>
+          <w:color w:val="000000"/>
+          <w:sz w:val="21"/>
+          <w:szCs w:val="21"/>
+          <w:shd w:val="clear" w:color="auto" w:fill="FFFFFF"/>
+        </w:rPr>
+        <w:t>Overall, the model would benefit from</w:t>
+      </w:r>
+      <w:r>
+        <w:rPr>
+          <w:rFonts w:ascii="Helvetica Neue" w:hAnsi="Helvetica Neue"/>
+          <w:color w:val="000000"/>
+          <w:sz w:val="21"/>
+          <w:szCs w:val="21"/>
+          <w:shd w:val="clear" w:color="auto" w:fill="FFFFFF"/>
+        </w:rPr>
+        <w:t xml:space="preserve"> additional </w:t>
+      </w:r>
+      <w:r>
+        <w:rPr>
+          <w:rFonts w:ascii="Helvetica Neue" w:hAnsi="Helvetica Neue"/>
+          <w:color w:val="000000"/>
+          <w:sz w:val="21"/>
+          <w:szCs w:val="21"/>
+          <w:shd w:val="clear" w:color="auto" w:fill="FFFFFF"/>
+        </w:rPr>
+        <w:t>testing in the future</w:t>
+      </w:r>
+      <w:r>
+        <w:rPr>
+          <w:rFonts w:ascii="Helvetica Neue" w:hAnsi="Helvetica Neue"/>
+          <w:color w:val="000000"/>
+          <w:sz w:val="21"/>
+          <w:szCs w:val="21"/>
+          <w:shd w:val="clear" w:color="auto" w:fill="FFFFFF"/>
+        </w:rPr>
+        <w:t xml:space="preserve"> to determine if performance can be improved </w:t>
       </w:r>
       <w:bookmarkEnd w:id="7"/>
       <w:bookmarkEnd w:id="8"/>
+      <w:r>
+        <w:rPr>
+          <w:rFonts w:ascii="Helvetica Neue" w:hAnsi="Helvetica Neue"/>
+          <w:color w:val="000000"/>
+          <w:sz w:val="21"/>
+          <w:szCs w:val="21"/>
+          <w:shd w:val="clear" w:color="auto" w:fill="FFFFFF"/>
+        </w:rPr>
+        <w:t>for the 23% of predictions that did not reach the 90% accuracy threshold.</w:t>
+      </w:r>
     </w:p>
     <w:p/>
     <w:p>
@@ -2608,6 +3332,9 @@
         <w:t xml:space="preserve"> </w:t>
       </w:r>
       <w:r>
+        <w:t>Based upon the completed analysis, t</w:t>
+      </w:r>
+      <w:r>
         <w:rPr>
           <w:rFonts w:ascii="Helvetica Neue" w:eastAsia="Times New Roman" w:hAnsi="Helvetica Neue" w:cs="Times New Roman"/>
           <w:color w:val="000000"/>
@@ -2615,7 +3342,27 @@
           <w:szCs w:val="21"/>
           <w:shd w:val="clear" w:color="auto" w:fill="FFFFFF"/>
         </w:rPr>
-        <w:t>The recommended course of action based upon the completed analysis is that utilizing the developed model can assist with investment decisions if a company is seeking insight into an expected company's</w:t>
+        <w:t xml:space="preserve">he recommended course of action </w:t>
+      </w:r>
+      <w:r>
+        <w:rPr>
+          <w:rFonts w:ascii="Helvetica Neue" w:eastAsia="Times New Roman" w:hAnsi="Helvetica Neue" w:cs="Times New Roman"/>
+          <w:color w:val="000000"/>
+          <w:sz w:val="21"/>
+          <w:szCs w:val="21"/>
+          <w:shd w:val="clear" w:color="auto" w:fill="FFFFFF"/>
+        </w:rPr>
+        <w:t xml:space="preserve">is to </w:t>
+      </w:r>
+      <w:r>
+        <w:rPr>
+          <w:rFonts w:ascii="Helvetica Neue" w:eastAsia="Times New Roman" w:hAnsi="Helvetica Neue" w:cs="Times New Roman"/>
+          <w:color w:val="000000"/>
+          <w:sz w:val="21"/>
+          <w:szCs w:val="21"/>
+          <w:shd w:val="clear" w:color="auto" w:fill="FFFFFF"/>
+        </w:rPr>
+        <w:t>that utilizing the developed model can assist with investment decisions if a company is seeking insight into an expected company's</w:t>
       </w:r>
       <w:r>
         <w:rPr>
@@ -2656,48 +3403,242 @@
           <w:sz w:val="21"/>
           <w:szCs w:val="21"/>
         </w:rPr>
-        <w:t xml:space="preserve">However, as stated in the previous section, it would be prudent to attempt fine-tuning </w:t>
-      </w:r>
-      <w:r>
-        <w:rPr>
-          <w:rFonts w:ascii="Helvetica Neue" w:eastAsia="Times New Roman" w:hAnsi="Helvetica Neue" w:cs="Times New Roman"/>
-          <w:color w:val="000000"/>
-          <w:sz w:val="21"/>
-          <w:szCs w:val="21"/>
-        </w:rPr>
-        <w:t xml:space="preserve">of </w:t>
-      </w:r>
-      <w:r>
-        <w:rPr>
-          <w:rFonts w:ascii="Helvetica Neue" w:eastAsia="Times New Roman" w:hAnsi="Helvetica Neue" w:cs="Times New Roman"/>
-          <w:color w:val="000000"/>
-          <w:sz w:val="21"/>
-          <w:szCs w:val="21"/>
-        </w:rPr>
-        <w:t xml:space="preserve">the model to </w:t>
-      </w:r>
-      <w:r>
-        <w:rPr>
-          <w:rFonts w:ascii="Helvetica Neue" w:eastAsia="Times New Roman" w:hAnsi="Helvetica Neue" w:cs="Times New Roman"/>
-          <w:color w:val="000000"/>
-          <w:sz w:val="21"/>
-          <w:szCs w:val="21"/>
-        </w:rPr>
-        <w:t>improve</w:t>
-      </w:r>
-      <w:r>
-        <w:rPr>
-          <w:rFonts w:ascii="Helvetica Neue" w:eastAsia="Times New Roman" w:hAnsi="Helvetica Neue" w:cs="Times New Roman"/>
-          <w:color w:val="000000"/>
-          <w:sz w:val="21"/>
-          <w:szCs w:val="21"/>
-        </w:rPr>
-        <w:t xml:space="preserve"> predictions consistently being below the actual price. If a company’s market value significantly increases for a given period, the model may lag in reflecting accurate predictions at the new market value. This could cause an investor to underestimate any gains from their investment.</w:t>
+        <w:t xml:space="preserve">However, as stated in the previous section, it would be prudent to </w:t>
+      </w:r>
+      <w:r>
+        <w:rPr>
+          <w:rFonts w:ascii="Helvetica Neue" w:eastAsia="Times New Roman" w:hAnsi="Helvetica Neue" w:cs="Times New Roman"/>
+          <w:color w:val="000000"/>
+          <w:sz w:val="21"/>
+          <w:szCs w:val="21"/>
+        </w:rPr>
+        <w:t>continue researching if improvement of the model is possible. Due to the current condition of predicting below the actual closing price included within the historical data, the accuracy of the model could falter i</w:t>
+      </w:r>
+      <w:r>
+        <w:rPr>
+          <w:rFonts w:ascii="Helvetica Neue" w:eastAsia="Times New Roman" w:hAnsi="Helvetica Neue" w:cs="Times New Roman"/>
+          <w:color w:val="000000"/>
+          <w:sz w:val="21"/>
+          <w:szCs w:val="21"/>
+        </w:rPr>
+        <w:t xml:space="preserve">f a company’s market value significantly </w:t>
+      </w:r>
+      <w:r>
+        <w:rPr>
+          <w:rFonts w:ascii="Helvetica Neue" w:eastAsia="Times New Roman" w:hAnsi="Helvetica Neue" w:cs="Times New Roman"/>
+          <w:color w:val="000000"/>
+          <w:sz w:val="21"/>
+          <w:szCs w:val="21"/>
+        </w:rPr>
+        <w:t>changes</w:t>
+      </w:r>
+      <w:r>
+        <w:rPr>
+          <w:rFonts w:ascii="Helvetica Neue" w:eastAsia="Times New Roman" w:hAnsi="Helvetica Neue" w:cs="Times New Roman"/>
+          <w:color w:val="000000"/>
+          <w:sz w:val="21"/>
+          <w:szCs w:val="21"/>
+        </w:rPr>
+        <w:t xml:space="preserve"> for a given period</w:t>
+      </w:r>
+      <w:r>
+        <w:rPr>
+          <w:rFonts w:ascii="Helvetica Neue" w:eastAsia="Times New Roman" w:hAnsi="Helvetica Neue" w:cs="Times New Roman"/>
+          <w:color w:val="000000"/>
+          <w:sz w:val="21"/>
+          <w:szCs w:val="21"/>
+        </w:rPr>
+        <w:t xml:space="preserve">. </w:t>
+      </w:r>
+    </w:p>
+    <w:p>
+      <w:pPr>
+        <w:shd w:val="clear" w:color="auto" w:fill="FFFFFF"/>
+        <w:spacing w:before="240"/>
+        <w:rPr>
+          <w:rFonts w:ascii="Helvetica Neue" w:eastAsia="Times New Roman" w:hAnsi="Helvetica Neue" w:cs="Times New Roman"/>
+          <w:color w:val="000000"/>
+          <w:sz w:val="21"/>
+          <w:szCs w:val="21"/>
+        </w:rPr>
+      </w:pPr>
+      <w:r>
+        <w:rPr>
+          <w:rFonts w:ascii="Helvetica Neue" w:eastAsia="Times New Roman" w:hAnsi="Helvetica Neue" w:cs="Times New Roman"/>
+          <w:color w:val="000000"/>
+          <w:sz w:val="21"/>
+          <w:szCs w:val="21"/>
+        </w:rPr>
+        <w:t>In this scenario,</w:t>
+      </w:r>
+      <w:r>
+        <w:rPr>
+          <w:rFonts w:ascii="Helvetica Neue" w:eastAsia="Times New Roman" w:hAnsi="Helvetica Neue" w:cs="Times New Roman"/>
+          <w:color w:val="000000"/>
+          <w:sz w:val="21"/>
+          <w:szCs w:val="21"/>
+        </w:rPr>
+        <w:t xml:space="preserve"> the </w:t>
+      </w:r>
+      <w:r>
+        <w:rPr>
+          <w:rFonts w:ascii="Helvetica Neue" w:eastAsia="Times New Roman" w:hAnsi="Helvetica Neue" w:cs="Times New Roman"/>
+          <w:color w:val="000000"/>
+          <w:sz w:val="21"/>
+          <w:szCs w:val="21"/>
+        </w:rPr>
+        <w:t xml:space="preserve">prediction </w:t>
+      </w:r>
+      <w:r>
+        <w:rPr>
+          <w:rFonts w:ascii="Helvetica Neue" w:eastAsia="Times New Roman" w:hAnsi="Helvetica Neue" w:cs="Times New Roman"/>
+          <w:color w:val="000000"/>
+          <w:sz w:val="21"/>
+          <w:szCs w:val="21"/>
+        </w:rPr>
+        <w:t xml:space="preserve">model </w:t>
+      </w:r>
+      <w:r>
+        <w:rPr>
+          <w:rFonts w:ascii="Helvetica Neue" w:eastAsia="Times New Roman" w:hAnsi="Helvetica Neue" w:cs="Times New Roman"/>
+          <w:color w:val="000000"/>
+          <w:sz w:val="21"/>
+          <w:szCs w:val="21"/>
+        </w:rPr>
+        <w:t>could</w:t>
+      </w:r>
+      <w:r>
+        <w:rPr>
+          <w:rFonts w:ascii="Helvetica Neue" w:eastAsia="Times New Roman" w:hAnsi="Helvetica Neue" w:cs="Times New Roman"/>
+          <w:color w:val="000000"/>
+          <w:sz w:val="21"/>
+          <w:szCs w:val="21"/>
+        </w:rPr>
+        <w:t xml:space="preserve"> </w:t>
+      </w:r>
+      <w:proofErr w:type="gramStart"/>
+      <w:r>
+        <w:rPr>
+          <w:rFonts w:ascii="Helvetica Neue" w:eastAsia="Times New Roman" w:hAnsi="Helvetica Neue" w:cs="Times New Roman"/>
+          <w:color w:val="000000"/>
+          <w:sz w:val="21"/>
+          <w:szCs w:val="21"/>
+        </w:rPr>
+        <w:t>lag</w:t>
+      </w:r>
+      <w:r>
+        <w:rPr>
+          <w:rFonts w:ascii="Helvetica Neue" w:eastAsia="Times New Roman" w:hAnsi="Helvetica Neue" w:cs="Times New Roman"/>
+          <w:color w:val="000000"/>
+          <w:sz w:val="21"/>
+          <w:szCs w:val="21"/>
+        </w:rPr>
+        <w:t xml:space="preserve"> behind</w:t>
+      </w:r>
+      <w:proofErr w:type="gramEnd"/>
+      <w:r>
+        <w:rPr>
+          <w:rFonts w:ascii="Helvetica Neue" w:eastAsia="Times New Roman" w:hAnsi="Helvetica Neue" w:cs="Times New Roman"/>
+          <w:color w:val="000000"/>
+          <w:sz w:val="21"/>
+          <w:szCs w:val="21"/>
+        </w:rPr>
+        <w:t xml:space="preserve"> </w:t>
+      </w:r>
+      <w:r>
+        <w:rPr>
+          <w:rFonts w:ascii="Helvetica Neue" w:eastAsia="Times New Roman" w:hAnsi="Helvetica Neue" w:cs="Times New Roman"/>
+          <w:color w:val="000000"/>
+          <w:sz w:val="21"/>
+          <w:szCs w:val="21"/>
+        </w:rPr>
+        <w:t xml:space="preserve">in </w:t>
+      </w:r>
+      <w:r>
+        <w:rPr>
+          <w:rFonts w:ascii="Helvetica Neue" w:eastAsia="Times New Roman" w:hAnsi="Helvetica Neue" w:cs="Times New Roman"/>
+          <w:color w:val="000000"/>
+          <w:sz w:val="21"/>
+          <w:szCs w:val="21"/>
+        </w:rPr>
+        <w:t xml:space="preserve">reflecting accurate predictions </w:t>
+      </w:r>
+      <w:r>
+        <w:rPr>
+          <w:rFonts w:ascii="Helvetica Neue" w:eastAsia="Times New Roman" w:hAnsi="Helvetica Neue" w:cs="Times New Roman"/>
+          <w:color w:val="000000"/>
+          <w:sz w:val="21"/>
+          <w:szCs w:val="21"/>
+        </w:rPr>
+        <w:t xml:space="preserve">by failing to consider </w:t>
+      </w:r>
+      <w:r>
+        <w:rPr>
+          <w:rFonts w:ascii="Helvetica Neue" w:eastAsia="Times New Roman" w:hAnsi="Helvetica Neue" w:cs="Times New Roman"/>
+          <w:color w:val="000000"/>
+          <w:sz w:val="21"/>
+          <w:szCs w:val="21"/>
+        </w:rPr>
+        <w:t xml:space="preserve">the </w:t>
+      </w:r>
+      <w:r>
+        <w:rPr>
+          <w:rFonts w:ascii="Helvetica Neue" w:eastAsia="Times New Roman" w:hAnsi="Helvetica Neue" w:cs="Times New Roman"/>
+          <w:color w:val="000000"/>
+          <w:sz w:val="21"/>
+          <w:szCs w:val="21"/>
+        </w:rPr>
+        <w:t>drastically changed</w:t>
+      </w:r>
+      <w:r>
+        <w:rPr>
+          <w:rFonts w:ascii="Helvetica Neue" w:eastAsia="Times New Roman" w:hAnsi="Helvetica Neue" w:cs="Times New Roman"/>
+          <w:color w:val="000000"/>
+          <w:sz w:val="21"/>
+          <w:szCs w:val="21"/>
+        </w:rPr>
+        <w:t xml:space="preserve"> market value</w:t>
+      </w:r>
+      <w:r>
+        <w:rPr>
+          <w:rFonts w:ascii="Helvetica Neue" w:eastAsia="Times New Roman" w:hAnsi="Helvetica Neue" w:cs="Times New Roman"/>
+          <w:color w:val="000000"/>
+          <w:sz w:val="21"/>
+          <w:szCs w:val="21"/>
+        </w:rPr>
+        <w:t xml:space="preserve">. This </w:t>
+      </w:r>
+      <w:r>
+        <w:rPr>
+          <w:rFonts w:ascii="Helvetica Neue" w:eastAsia="Times New Roman" w:hAnsi="Helvetica Neue" w:cs="Times New Roman"/>
+          <w:color w:val="000000"/>
+          <w:sz w:val="21"/>
+          <w:szCs w:val="21"/>
+        </w:rPr>
+        <w:t xml:space="preserve">could cause an investor to </w:t>
+      </w:r>
+      <w:r>
+        <w:rPr>
+          <w:rFonts w:ascii="Helvetica Neue" w:eastAsia="Times New Roman" w:hAnsi="Helvetica Neue" w:cs="Times New Roman"/>
+          <w:color w:val="000000"/>
+          <w:sz w:val="21"/>
+          <w:szCs w:val="21"/>
+        </w:rPr>
+        <w:t>be provided less than anticipated accuracy prior to committing large amounts of funding to a specific stock</w:t>
+      </w:r>
+      <w:r>
+        <w:rPr>
+          <w:rFonts w:ascii="Helvetica Neue" w:eastAsia="Times New Roman" w:hAnsi="Helvetica Neue" w:cs="Times New Roman"/>
+          <w:color w:val="000000"/>
+          <w:sz w:val="21"/>
+          <w:szCs w:val="21"/>
+        </w:rPr>
+        <w:t>.</w:t>
       </w:r>
     </w:p>
     <w:p/>
     <w:p>
-      <w:r>
+      <w:pPr>
         <w:rPr>
           <w:rFonts w:ascii="Helvetica Neue" w:hAnsi="Helvetica Neue"/>
           <w:b/>
@@ -2705,6 +3646,18 @@
           <w:sz w:val="21"/>
           <w:szCs w:val="21"/>
         </w:rPr>
+      </w:pPr>
+    </w:p>
+    <w:p>
+      <w:r>
+        <w:rPr>
+          <w:rFonts w:ascii="Helvetica Neue" w:hAnsi="Helvetica Neue"/>
+          <w:b/>
+          <w:bCs/>
+          <w:sz w:val="21"/>
+          <w:szCs w:val="21"/>
+        </w:rPr>
+        <w:lastRenderedPageBreak/>
         <w:t>Approach for future research</w:t>
       </w:r>
       <w:r>
@@ -2753,16 +3706,88 @@
           <w:sz w:val="21"/>
           <w:szCs w:val="21"/>
         </w:rPr>
-        <w:t xml:space="preserve">It would be prudent to facilitate the model being able to regularly update the </w:t>
-      </w:r>
-      <w:r>
-        <w:rPr>
-          <w:rFonts w:ascii="Helvetica Neue" w:eastAsia="Times New Roman" w:hAnsi="Helvetica Neue" w:cs="Times New Roman"/>
-          <w:color w:val="000000"/>
-          <w:sz w:val="21"/>
-          <w:szCs w:val="21"/>
-        </w:rPr>
-        <w:t xml:space="preserve">collected </w:t>
+        <w:t xml:space="preserve">As stated previously, </w:t>
+      </w:r>
+      <w:r>
+        <w:rPr>
+          <w:rFonts w:ascii="Helvetica Neue" w:eastAsia="Times New Roman" w:hAnsi="Helvetica Neue" w:cs="Times New Roman"/>
+          <w:color w:val="000000"/>
+          <w:sz w:val="21"/>
+          <w:szCs w:val="21"/>
+        </w:rPr>
+        <w:t xml:space="preserve">It would be prudent to </w:t>
+      </w:r>
+      <w:r>
+        <w:rPr>
+          <w:rFonts w:ascii="Helvetica Neue" w:eastAsia="Times New Roman" w:hAnsi="Helvetica Neue" w:cs="Times New Roman"/>
+          <w:color w:val="000000"/>
+          <w:sz w:val="21"/>
+          <w:szCs w:val="21"/>
+        </w:rPr>
+        <w:t>facilitate</w:t>
+      </w:r>
+      <w:r>
+        <w:rPr>
+          <w:rFonts w:ascii="Helvetica Neue" w:eastAsia="Times New Roman" w:hAnsi="Helvetica Neue" w:cs="Times New Roman"/>
+          <w:color w:val="000000"/>
+          <w:sz w:val="21"/>
+          <w:szCs w:val="21"/>
+        </w:rPr>
+        <w:t xml:space="preserve"> regular</w:t>
+      </w:r>
+      <w:r>
+        <w:rPr>
+          <w:rFonts w:ascii="Helvetica Neue" w:eastAsia="Times New Roman" w:hAnsi="Helvetica Neue" w:cs="Times New Roman"/>
+          <w:color w:val="000000"/>
+          <w:sz w:val="21"/>
+          <w:szCs w:val="21"/>
+        </w:rPr>
+        <w:t xml:space="preserve"> </w:t>
+      </w:r>
+      <w:r>
+        <w:rPr>
+          <w:rFonts w:ascii="Helvetica Neue" w:eastAsia="Times New Roman" w:hAnsi="Helvetica Neue" w:cs="Times New Roman"/>
+          <w:color w:val="000000"/>
+          <w:sz w:val="21"/>
+          <w:szCs w:val="21"/>
+        </w:rPr>
+        <w:t>update</w:t>
+      </w:r>
+      <w:r>
+        <w:rPr>
+          <w:rFonts w:ascii="Helvetica Neue" w:eastAsia="Times New Roman" w:hAnsi="Helvetica Neue" w:cs="Times New Roman"/>
+          <w:color w:val="000000"/>
+          <w:sz w:val="21"/>
+          <w:szCs w:val="21"/>
+        </w:rPr>
+        <w:t>s to the model’s</w:t>
+      </w:r>
+      <w:r>
+        <w:rPr>
+          <w:rFonts w:ascii="Helvetica Neue" w:eastAsia="Times New Roman" w:hAnsi="Helvetica Neue" w:cs="Times New Roman"/>
+          <w:color w:val="000000"/>
+          <w:sz w:val="21"/>
+          <w:szCs w:val="21"/>
+        </w:rPr>
+        <w:t xml:space="preserve"> </w:t>
+      </w:r>
+      <w:r>
+        <w:rPr>
+          <w:rFonts w:ascii="Helvetica Neue" w:eastAsia="Times New Roman" w:hAnsi="Helvetica Neue" w:cs="Times New Roman"/>
+          <w:color w:val="000000"/>
+          <w:sz w:val="21"/>
+          <w:szCs w:val="21"/>
+        </w:rPr>
+        <w:t>available</w:t>
+      </w:r>
+      <w:r>
+        <w:rPr>
+          <w:rFonts w:ascii="Helvetica Neue" w:eastAsia="Times New Roman" w:hAnsi="Helvetica Neue" w:cs="Times New Roman"/>
+          <w:color w:val="000000"/>
+          <w:sz w:val="21"/>
+          <w:szCs w:val="21"/>
+        </w:rPr>
+        <w:t xml:space="preserve"> </w:t>
       </w:r>
       <w:r>
         <w:rPr>
@@ -2789,7 +3814,63 @@
           <w:sz w:val="21"/>
           <w:szCs w:val="21"/>
         </w:rPr>
-        <w:t>allow predictions to continue being made for trading days in the future based upon historical data that is not yet currently available.</w:t>
+        <w:t xml:space="preserve">allow predictions to </w:t>
+      </w:r>
+      <w:proofErr w:type="gramStart"/>
+      <w:r>
+        <w:rPr>
+          <w:rFonts w:ascii="Helvetica Neue" w:eastAsia="Times New Roman" w:hAnsi="Helvetica Neue" w:cs="Times New Roman"/>
+          <w:color w:val="000000"/>
+          <w:sz w:val="21"/>
+          <w:szCs w:val="21"/>
+        </w:rPr>
+        <w:t xml:space="preserve">continue </w:t>
+      </w:r>
+      <w:r>
+        <w:rPr>
+          <w:rFonts w:ascii="Helvetica Neue" w:eastAsia="Times New Roman" w:hAnsi="Helvetica Neue" w:cs="Times New Roman"/>
+          <w:color w:val="000000"/>
+          <w:sz w:val="21"/>
+          <w:szCs w:val="21"/>
+        </w:rPr>
+        <w:t>into the</w:t>
+      </w:r>
+      <w:r>
+        <w:rPr>
+          <w:rFonts w:ascii="Helvetica Neue" w:eastAsia="Times New Roman" w:hAnsi="Helvetica Neue" w:cs="Times New Roman"/>
+          <w:color w:val="000000"/>
+          <w:sz w:val="21"/>
+          <w:szCs w:val="21"/>
+        </w:rPr>
+        <w:t xml:space="preserve"> future</w:t>
+      </w:r>
+      <w:proofErr w:type="gramEnd"/>
+      <w:r>
+        <w:rPr>
+          <w:rFonts w:ascii="Helvetica Neue" w:eastAsia="Times New Roman" w:hAnsi="Helvetica Neue" w:cs="Times New Roman"/>
+          <w:color w:val="000000"/>
+          <w:sz w:val="21"/>
+          <w:szCs w:val="21"/>
+        </w:rPr>
+        <w:t xml:space="preserve"> based upon historical data that is not yet currently available</w:t>
+      </w:r>
+      <w:r>
+        <w:rPr>
+          <w:rFonts w:ascii="Helvetica Neue" w:eastAsia="Times New Roman" w:hAnsi="Helvetica Neue" w:cs="Times New Roman"/>
+          <w:color w:val="000000"/>
+          <w:sz w:val="21"/>
+          <w:szCs w:val="21"/>
+        </w:rPr>
+        <w:t xml:space="preserve"> at the time of this analysis</w:t>
+      </w:r>
+      <w:r>
+        <w:rPr>
+          <w:rFonts w:ascii="Helvetica Neue" w:eastAsia="Times New Roman" w:hAnsi="Helvetica Neue" w:cs="Times New Roman"/>
+          <w:color w:val="000000"/>
+          <w:sz w:val="21"/>
+          <w:szCs w:val="21"/>
+        </w:rPr>
+        <w:t>.</w:t>
       </w:r>
     </w:p>
     <w:p>
@@ -2810,52 +3891,16 @@
           <w:sz w:val="21"/>
           <w:szCs w:val="21"/>
         </w:rPr>
-        <w:t>It would create additional opportunity to implement Improvement to the current prediction</w:t>
-      </w:r>
-      <w:r>
-        <w:rPr>
-          <w:rFonts w:ascii="Helvetica Neue" w:eastAsia="Times New Roman" w:hAnsi="Helvetica Neue" w:cs="Times New Roman"/>
-          <w:color w:val="000000"/>
-          <w:sz w:val="21"/>
-          <w:szCs w:val="21"/>
-        </w:rPr>
-        <w:t xml:space="preserve"> model </w:t>
-      </w:r>
-      <w:r>
-        <w:rPr>
-          <w:rFonts w:ascii="Helvetica Neue" w:eastAsia="Times New Roman" w:hAnsi="Helvetica Neue" w:cs="Times New Roman"/>
-          <w:color w:val="000000"/>
-          <w:sz w:val="21"/>
-          <w:szCs w:val="21"/>
-        </w:rPr>
-        <w:t>that allows the collection of</w:t>
-      </w:r>
-      <w:r>
-        <w:rPr>
-          <w:rFonts w:ascii="Helvetica Neue" w:eastAsia="Times New Roman" w:hAnsi="Helvetica Neue" w:cs="Times New Roman"/>
-          <w:color w:val="000000"/>
-          <w:sz w:val="21"/>
-          <w:szCs w:val="21"/>
-        </w:rPr>
-        <w:t xml:space="preserve"> data for additional companies</w:t>
-      </w:r>
-      <w:r>
-        <w:rPr>
-          <w:rFonts w:ascii="Helvetica Neue" w:eastAsia="Times New Roman" w:hAnsi="Helvetica Neue" w:cs="Times New Roman"/>
-          <w:color w:val="000000"/>
-          <w:sz w:val="21"/>
-          <w:szCs w:val="21"/>
-        </w:rPr>
-        <w:t xml:space="preserve">. This </w:t>
-      </w:r>
-      <w:r>
-        <w:rPr>
-          <w:rFonts w:ascii="Helvetica Neue" w:eastAsia="Times New Roman" w:hAnsi="Helvetica Neue" w:cs="Times New Roman"/>
-          <w:color w:val="000000"/>
-          <w:sz w:val="21"/>
-          <w:szCs w:val="21"/>
-        </w:rPr>
-        <w:t xml:space="preserve">would </w:t>
+        <w:t>A second focus for future research would be to determine the need for generating predictions of other stocks. Based upon how the current model has been designed, it would not be overly complicated to implement additional companies to have predictions generated. Implementing this change would require that additional companies to be added are clearly defined and have publicly available historical data for collection. Implementing this change would</w:t>
+      </w:r>
+      <w:r>
+        <w:rPr>
+          <w:rFonts w:ascii="Helvetica Neue" w:eastAsia="Times New Roman" w:hAnsi="Helvetica Neue" w:cs="Times New Roman"/>
+          <w:color w:val="000000"/>
+          <w:sz w:val="21"/>
+          <w:szCs w:val="21"/>
+        </w:rPr>
+        <w:t xml:space="preserve"> </w:t>
       </w:r>
       <w:r>
         <w:rPr>
@@ -2891,25 +3936,52 @@
           <w:sz w:val="21"/>
           <w:szCs w:val="21"/>
         </w:rPr>
-        <w:t xml:space="preserve"> generated for any company </w:t>
-      </w:r>
-      <w:r>
-        <w:rPr>
-          <w:rFonts w:ascii="Helvetica Neue" w:eastAsia="Times New Roman" w:hAnsi="Helvetica Neue" w:cs="Times New Roman"/>
-          <w:color w:val="000000"/>
-          <w:sz w:val="21"/>
-          <w:szCs w:val="21"/>
-        </w:rPr>
-        <w:t>trading on the stock market that has</w:t>
-      </w:r>
-      <w:r>
-        <w:rPr>
-          <w:rFonts w:ascii="Helvetica Neue" w:eastAsia="Times New Roman" w:hAnsi="Helvetica Neue" w:cs="Times New Roman"/>
-          <w:color w:val="000000"/>
-          <w:sz w:val="21"/>
-          <w:szCs w:val="21"/>
-        </w:rPr>
-        <w:t xml:space="preserve"> historical data available for collection.</w:t>
+        <w:t xml:space="preserve"> </w:t>
+      </w:r>
+      <w:r>
+        <w:rPr>
+          <w:rFonts w:ascii="Helvetica Neue" w:eastAsia="Times New Roman" w:hAnsi="Helvetica Neue" w:cs="Times New Roman"/>
+          <w:color w:val="000000"/>
+          <w:sz w:val="21"/>
+          <w:szCs w:val="21"/>
+        </w:rPr>
+        <w:t>generated</w:t>
+      </w:r>
+      <w:r>
+        <w:rPr>
+          <w:rFonts w:ascii="Helvetica Neue" w:eastAsia="Times New Roman" w:hAnsi="Helvetica Neue" w:cs="Times New Roman"/>
+          <w:color w:val="000000"/>
+          <w:sz w:val="21"/>
+          <w:szCs w:val="21"/>
+        </w:rPr>
+        <w:t xml:space="preserve"> for any company </w:t>
+      </w:r>
+      <w:r>
+        <w:rPr>
+          <w:rFonts w:ascii="Helvetica Neue" w:eastAsia="Times New Roman" w:hAnsi="Helvetica Neue" w:cs="Times New Roman"/>
+          <w:color w:val="000000"/>
+          <w:sz w:val="21"/>
+          <w:szCs w:val="21"/>
+        </w:rPr>
+        <w:t xml:space="preserve">trading on the stock market </w:t>
+      </w:r>
+      <w:r>
+        <w:rPr>
+          <w:rFonts w:ascii="Helvetica Neue" w:eastAsia="Times New Roman" w:hAnsi="Helvetica Neue" w:cs="Times New Roman"/>
+          <w:color w:val="000000"/>
+          <w:sz w:val="21"/>
+          <w:szCs w:val="21"/>
+        </w:rPr>
+        <w:t>with publicly available</w:t>
+      </w:r>
+      <w:r>
+        <w:rPr>
+          <w:rFonts w:ascii="Helvetica Neue" w:eastAsia="Times New Roman" w:hAnsi="Helvetica Neue" w:cs="Times New Roman"/>
+          <w:color w:val="000000"/>
+          <w:sz w:val="21"/>
+          <w:szCs w:val="21"/>
+        </w:rPr>
+        <w:t xml:space="preserve"> historical data.</w:t>
       </w:r>
     </w:p>
     <w:p>
@@ -2961,7 +4033,211 @@
           <w:sz w:val="21"/>
           <w:szCs w:val="21"/>
         </w:rPr>
-        <w:t xml:space="preserve"> confidently review the expected Closing price for a given trading day and have a general idea how well they can expect that stock to perform. This would facilitate an investor having the ability to roughly calculate an expected loss/gain for a given trading day and have an expectation how the funding they’ve invested will fluctuate. This would provide the ability to make prudent investment decisions in terms of the best time to buy or sell a specific stock to minimize loss or maximize gains depending on the situation.</w:t>
+        <w:t xml:space="preserve"> confidently review </w:t>
+      </w:r>
+      <w:proofErr w:type="spellStart"/>
+      <w:r>
+        <w:rPr>
+          <w:rFonts w:ascii="Helvetica Neue" w:hAnsi="Helvetica Neue"/>
+          <w:sz w:val="21"/>
+          <w:szCs w:val="21"/>
+        </w:rPr>
+        <w:t>a</w:t>
+      </w:r>
+      <w:proofErr w:type="spellEnd"/>
+      <w:r>
+        <w:rPr>
+          <w:rFonts w:ascii="Helvetica Neue" w:hAnsi="Helvetica Neue"/>
+          <w:sz w:val="21"/>
+          <w:szCs w:val="21"/>
+        </w:rPr>
+        <w:t xml:space="preserve"> company’s</w:t>
+      </w:r>
+      <w:r>
+        <w:rPr>
+          <w:rFonts w:ascii="Helvetica Neue" w:hAnsi="Helvetica Neue"/>
+          <w:sz w:val="21"/>
+          <w:szCs w:val="21"/>
+        </w:rPr>
+        <w:t xml:space="preserve"> </w:t>
+      </w:r>
+      <w:r>
+        <w:rPr>
+          <w:rFonts w:ascii="Helvetica Neue" w:hAnsi="Helvetica Neue"/>
+          <w:sz w:val="21"/>
+          <w:szCs w:val="21"/>
+        </w:rPr>
+        <w:t>predicted</w:t>
+      </w:r>
+      <w:r>
+        <w:rPr>
+          <w:rFonts w:ascii="Helvetica Neue" w:hAnsi="Helvetica Neue"/>
+          <w:sz w:val="21"/>
+          <w:szCs w:val="21"/>
+        </w:rPr>
+        <w:t xml:space="preserve"> </w:t>
+      </w:r>
+      <w:r>
+        <w:rPr>
+          <w:rFonts w:ascii="Helvetica Neue" w:hAnsi="Helvetica Neue"/>
+          <w:sz w:val="21"/>
+          <w:szCs w:val="21"/>
+        </w:rPr>
+        <w:t>c</w:t>
+      </w:r>
+      <w:r>
+        <w:rPr>
+          <w:rFonts w:ascii="Helvetica Neue" w:hAnsi="Helvetica Neue"/>
+          <w:sz w:val="21"/>
+          <w:szCs w:val="21"/>
+        </w:rPr>
+        <w:t xml:space="preserve">losing price for a given trading day and have a </w:t>
+      </w:r>
+      <w:r>
+        <w:rPr>
+          <w:rFonts w:ascii="Helvetica Neue" w:hAnsi="Helvetica Neue"/>
+          <w:sz w:val="21"/>
+          <w:szCs w:val="21"/>
+        </w:rPr>
+        <w:t>greater level of confidence with</w:t>
+      </w:r>
+      <w:r>
+        <w:rPr>
+          <w:rFonts w:ascii="Helvetica Neue" w:hAnsi="Helvetica Neue"/>
+          <w:sz w:val="21"/>
+          <w:szCs w:val="21"/>
+        </w:rPr>
+        <w:t xml:space="preserve"> how well </w:t>
+      </w:r>
+      <w:r>
+        <w:rPr>
+          <w:rFonts w:ascii="Helvetica Neue" w:hAnsi="Helvetica Neue"/>
+          <w:sz w:val="21"/>
+          <w:szCs w:val="21"/>
+        </w:rPr>
+        <w:t>that</w:t>
+      </w:r>
+      <w:r>
+        <w:rPr>
+          <w:rFonts w:ascii="Helvetica Neue" w:hAnsi="Helvetica Neue"/>
+          <w:sz w:val="21"/>
+          <w:szCs w:val="21"/>
+        </w:rPr>
+        <w:t xml:space="preserve"> stock </w:t>
+      </w:r>
+      <w:r>
+        <w:rPr>
+          <w:rFonts w:ascii="Helvetica Neue" w:hAnsi="Helvetica Neue"/>
+          <w:sz w:val="21"/>
+          <w:szCs w:val="21"/>
+        </w:rPr>
+        <w:t>is expected to</w:t>
+      </w:r>
+      <w:r>
+        <w:rPr>
+          <w:rFonts w:ascii="Helvetica Neue" w:hAnsi="Helvetica Neue"/>
+          <w:sz w:val="21"/>
+          <w:szCs w:val="21"/>
+        </w:rPr>
+        <w:t xml:space="preserve"> perform. This would facilitate an investor having the ability to roughly calculate an expected loss/gain for a given trading day and have an expectation how the funding they’ve invested will fluctuate. </w:t>
+      </w:r>
+    </w:p>
+    <w:p>
+      <w:pPr>
+        <w:rPr>
+          <w:rFonts w:ascii="Helvetica Neue" w:hAnsi="Helvetica Neue"/>
+          <w:sz w:val="21"/>
+          <w:szCs w:val="21"/>
+        </w:rPr>
+      </w:pPr>
+    </w:p>
+    <w:p>
+      <w:pPr>
+        <w:rPr>
+          <w:rFonts w:ascii="Helvetica Neue" w:hAnsi="Helvetica Neue"/>
+          <w:sz w:val="21"/>
+          <w:szCs w:val="21"/>
+        </w:rPr>
+      </w:pPr>
+      <w:r>
+        <w:rPr>
+          <w:rFonts w:ascii="Helvetica Neue" w:hAnsi="Helvetica Neue"/>
+          <w:sz w:val="21"/>
+          <w:szCs w:val="21"/>
+        </w:rPr>
+        <w:t>Overall, the developed prediction models</w:t>
+      </w:r>
+      <w:r>
+        <w:rPr>
+          <w:rFonts w:ascii="Helvetica Neue" w:hAnsi="Helvetica Neue"/>
+          <w:sz w:val="21"/>
+          <w:szCs w:val="21"/>
+        </w:rPr>
+        <w:t xml:space="preserve"> </w:t>
+      </w:r>
+      <w:r>
+        <w:rPr>
+          <w:rFonts w:ascii="Helvetica Neue" w:hAnsi="Helvetica Neue"/>
+          <w:sz w:val="21"/>
+          <w:szCs w:val="21"/>
+        </w:rPr>
+        <w:t>will</w:t>
+      </w:r>
+      <w:r>
+        <w:rPr>
+          <w:rFonts w:ascii="Helvetica Neue" w:hAnsi="Helvetica Neue"/>
+          <w:sz w:val="21"/>
+          <w:szCs w:val="21"/>
+        </w:rPr>
+        <w:t xml:space="preserve"> provide the ability to make </w:t>
+      </w:r>
+      <w:r>
+        <w:rPr>
+          <w:rFonts w:ascii="Helvetica Neue" w:hAnsi="Helvetica Neue"/>
+          <w:sz w:val="21"/>
+          <w:szCs w:val="21"/>
+        </w:rPr>
+        <w:t>more educated</w:t>
+      </w:r>
+      <w:r>
+        <w:rPr>
+          <w:rFonts w:ascii="Helvetica Neue" w:hAnsi="Helvetica Neue"/>
+          <w:sz w:val="21"/>
+          <w:szCs w:val="21"/>
+        </w:rPr>
+        <w:t xml:space="preserve"> investment decisions in terms of the best time to buy or sell a specific stock</w:t>
+      </w:r>
+      <w:r>
+        <w:rPr>
+          <w:rFonts w:ascii="Helvetica Neue" w:hAnsi="Helvetica Neue"/>
+          <w:sz w:val="21"/>
+          <w:szCs w:val="21"/>
+        </w:rPr>
+        <w:t xml:space="preserve">. This can directly impact an </w:t>
+      </w:r>
+      <w:r>
+        <w:rPr>
+          <w:rFonts w:ascii="Helvetica Neue" w:hAnsi="Helvetica Neue"/>
+          <w:sz w:val="21"/>
+          <w:szCs w:val="21"/>
+        </w:rPr>
+        <w:t>investor’s</w:t>
+      </w:r>
+      <w:r>
+        <w:rPr>
+          <w:rFonts w:ascii="Helvetica Neue" w:hAnsi="Helvetica Neue"/>
+          <w:sz w:val="21"/>
+          <w:szCs w:val="21"/>
+        </w:rPr>
+        <w:t xml:space="preserve"> ability to </w:t>
+      </w:r>
+      <w:r>
+        <w:rPr>
+          <w:rFonts w:ascii="Helvetica Neue" w:hAnsi="Helvetica Neue"/>
+          <w:sz w:val="21"/>
+          <w:szCs w:val="21"/>
+        </w:rPr>
+        <w:t>minimize loss or maximize gains depending on the situation.</w:t>
       </w:r>
     </w:p>
     <w:p>
@@ -2970,7 +4246,6 @@
       </w:pPr>
       <w:bookmarkStart w:id="11" w:name="_Toc130220898"/>
       <w:r>
-        <w:lastRenderedPageBreak/>
         <w:t xml:space="preserve">Part </w:t>
       </w:r>
       <w:r>
@@ -3688,6 +4963,119 @@
       </w:rPr>
     </w:lvl>
   </w:abstractNum>
+  <w:abstractNum w:abstractNumId="5" w15:restartNumberingAfterBreak="0">
+    <w:nsid w:val="547D0D5B"/>
+    <w:multiLevelType w:val="hybridMultilevel"/>
+    <w:tmpl w:val="0688DE46"/>
+    <w:lvl w:ilvl="0" w:tplc="04090001">
+      <w:start w:val="1"/>
+      <w:numFmt w:val="bullet"/>
+      <w:lvlText w:val=""/>
+      <w:lvlJc w:val="left"/>
+      <w:pPr>
+        <w:ind w:left="780" w:hanging="360"/>
+      </w:pPr>
+      <w:rPr>
+        <w:rFonts w:ascii="Symbol" w:hAnsi="Symbol" w:hint="default"/>
+      </w:rPr>
+    </w:lvl>
+    <w:lvl w:ilvl="1" w:tplc="04090003" w:tentative="1">
+      <w:start w:val="1"/>
+      <w:numFmt w:val="bullet"/>
+      <w:lvlText w:val="o"/>
+      <w:lvlJc w:val="left"/>
+      <w:pPr>
+        <w:ind w:left="1500" w:hanging="360"/>
+      </w:pPr>
+      <w:rPr>
+        <w:rFonts w:ascii="Courier New" w:hAnsi="Courier New" w:cs="Courier New" w:hint="default"/>
+      </w:rPr>
+    </w:lvl>
+    <w:lvl w:ilvl="2" w:tplc="04090005" w:tentative="1">
+      <w:start w:val="1"/>
+      <w:numFmt w:val="bullet"/>
+      <w:lvlText w:val=""/>
+      <w:lvlJc w:val="left"/>
+      <w:pPr>
+        <w:ind w:left="2220" w:hanging="360"/>
+      </w:pPr>
+      <w:rPr>
+        <w:rFonts w:ascii="Wingdings" w:hAnsi="Wingdings" w:hint="default"/>
+      </w:rPr>
+    </w:lvl>
+    <w:lvl w:ilvl="3" w:tplc="04090001" w:tentative="1">
+      <w:start w:val="1"/>
+      <w:numFmt w:val="bullet"/>
+      <w:lvlText w:val=""/>
+      <w:lvlJc w:val="left"/>
+      <w:pPr>
+        <w:ind w:left="2940" w:hanging="360"/>
+      </w:pPr>
+      <w:rPr>
+        <w:rFonts w:ascii="Symbol" w:hAnsi="Symbol" w:hint="default"/>
+      </w:rPr>
+    </w:lvl>
+    <w:lvl w:ilvl="4" w:tplc="04090003" w:tentative="1">
+      <w:start w:val="1"/>
+      <w:numFmt w:val="bullet"/>
+      <w:lvlText w:val="o"/>
+      <w:lvlJc w:val="left"/>
+      <w:pPr>
+        <w:ind w:left="3660" w:hanging="360"/>
+      </w:pPr>
+      <w:rPr>
+        <w:rFonts w:ascii="Courier New" w:hAnsi="Courier New" w:cs="Courier New" w:hint="default"/>
+      </w:rPr>
+    </w:lvl>
+    <w:lvl w:ilvl="5" w:tplc="04090005" w:tentative="1">
+      <w:start w:val="1"/>
+      <w:numFmt w:val="bullet"/>
+      <w:lvlText w:val=""/>
+      <w:lvlJc w:val="left"/>
+      <w:pPr>
+        <w:ind w:left="4380" w:hanging="360"/>
+      </w:pPr>
+      <w:rPr>
+        <w:rFonts w:ascii="Wingdings" w:hAnsi="Wingdings" w:hint="default"/>
+      </w:rPr>
+    </w:lvl>
+    <w:lvl w:ilvl="6" w:tplc="04090001" w:tentative="1">
+      <w:start w:val="1"/>
+      <w:numFmt w:val="bullet"/>
+      <w:lvlText w:val=""/>
+      <w:lvlJc w:val="left"/>
+      <w:pPr>
+        <w:ind w:left="5100" w:hanging="360"/>
+      </w:pPr>
+      <w:rPr>
+        <w:rFonts w:ascii="Symbol" w:hAnsi="Symbol" w:hint="default"/>
+      </w:rPr>
+    </w:lvl>
+    <w:lvl w:ilvl="7" w:tplc="04090003" w:tentative="1">
+      <w:start w:val="1"/>
+      <w:numFmt w:val="bullet"/>
+      <w:lvlText w:val="o"/>
+      <w:lvlJc w:val="left"/>
+      <w:pPr>
+        <w:ind w:left="5820" w:hanging="360"/>
+      </w:pPr>
+      <w:rPr>
+        <w:rFonts w:ascii="Courier New" w:hAnsi="Courier New" w:cs="Courier New" w:hint="default"/>
+      </w:rPr>
+    </w:lvl>
+    <w:lvl w:ilvl="8" w:tplc="04090005" w:tentative="1">
+      <w:start w:val="1"/>
+      <w:numFmt w:val="bullet"/>
+      <w:lvlText w:val=""/>
+      <w:lvlJc w:val="left"/>
+      <w:pPr>
+        <w:ind w:left="6540" w:hanging="360"/>
+      </w:pPr>
+      <w:rPr>
+        <w:rFonts w:ascii="Wingdings" w:hAnsi="Wingdings" w:hint="default"/>
+      </w:rPr>
+    </w:lvl>
+  </w:abstractNum>
   <w:num w:numId="1" w16cid:durableId="2107189105">
     <w:abstractNumId w:val="2"/>
   </w:num>
@@ -3702,6 +5090,9 @@
   </w:num>
   <w:num w:numId="5" w16cid:durableId="959383138">
     <w:abstractNumId w:val="1"/>
+  </w:num>
+  <w:num w:numId="6" w16cid:durableId="611521448">
+    <w:abstractNumId w:val="5"/>
   </w:num>
 </w:numbering>
 </file>
@@ -4781,7 +6172,7 @@
 </file>
 
 <file path=customXml/itemProps1.xml><?xml version="1.0" encoding="utf-8"?>
-<ds:datastoreItem xmlns:ds="http://schemas.openxmlformats.org/officeDocument/2006/customXml" ds:itemID="{2BDF674C-E280-2D47-B927-E06D43459B5C}">
+<ds:datastoreItem xmlns:ds="http://schemas.openxmlformats.org/officeDocument/2006/customXml" ds:itemID="{22C4F930-E3A5-6F4A-AAAF-32AD75406426}">
   <ds:schemaRefs>
     <ds:schemaRef ds:uri="http://schemas.openxmlformats.org/officeDocument/2006/bibliography"/>
   </ds:schemaRefs>

</xml_diff>

<commit_message>
added MAPE to findings
added MAPE results to findings
</commit_message>
<xml_diff>
--- a/Task 3/Jon Fryman - Task 3 - Executive Report.docx
+++ b/Task 3/Jon Fryman - Task 3 - Executive Report.docx
@@ -118,16 +118,8 @@
         <w:rPr>
           <w:rFonts w:ascii="Tahoma" w:hAnsi="Tahoma" w:cs="Tahoma"/>
         </w:rPr>
-        <w:t xml:space="preserve">Program Mentor: Lea </w:t>
-      </w:r>
-      <w:proofErr w:type="spellStart"/>
-      <w:r>
-        <w:rPr>
-          <w:rFonts w:ascii="Tahoma" w:hAnsi="Tahoma" w:cs="Tahoma"/>
-        </w:rPr>
-        <w:t>Yoakem</w:t>
-      </w:r>
-      <w:proofErr w:type="spellEnd"/>
+        <w:t>Program Mentor: Lea Yoakem</w:t>
+      </w:r>
     </w:p>
     <w:p>
       <w:pPr>
@@ -161,6 +153,14 @@
     </w:p>
     <w:sdt>
       <w:sdtPr>
+        <w:rPr>
+          <w:rFonts w:asciiTheme="minorHAnsi" w:eastAsiaTheme="minorHAnsi" w:hAnsiTheme="minorHAnsi" w:cstheme="minorBidi"/>
+          <w:b w:val="0"/>
+          <w:bCs w:val="0"/>
+          <w:color w:val="auto"/>
+          <w:sz w:val="24"/>
+          <w:szCs w:val="24"/>
+        </w:rPr>
         <w:id w:val="-1737697948"/>
         <w:docPartObj>
           <w:docPartGallery w:val="Table of Contents"/>
@@ -169,11 +169,7 @@
       </w:sdtPr>
       <w:sdtEndPr>
         <w:rPr>
-          <w:rFonts w:asciiTheme="minorHAnsi" w:eastAsiaTheme="minorHAnsi" w:hAnsiTheme="minorHAnsi" w:cstheme="minorBidi"/>
           <w:noProof/>
-          <w:color w:val="auto"/>
-          <w:sz w:val="24"/>
-          <w:szCs w:val="24"/>
         </w:rPr>
       </w:sdtEndPr>
       <w:sdtContent>
@@ -734,21 +730,7 @@
                 <w:rStyle w:val="Hyperlink"/>
                 <w:noProof/>
               </w:rPr>
-              <w:t>Part VIII</w:t>
-            </w:r>
-            <w:r>
-              <w:rPr>
-                <w:rStyle w:val="Hyperlink"/>
-                <w:noProof/>
-              </w:rPr>
-              <w:t>:</w:t>
-            </w:r>
-            <w:r>
-              <w:rPr>
-                <w:rStyle w:val="Hyperlink"/>
-                <w:noProof/>
-              </w:rPr>
-              <w:t xml:space="preserve"> Sources</w:t>
+              <w:t>Part VIII: Sources</w:t>
             </w:r>
             <w:r>
               <w:rPr>
@@ -1141,16 +1123,7 @@
       </w:pPr>
       <w:bookmarkStart w:id="3" w:name="_Toc130220892"/>
       <w:r>
-        <w:t>Part I</w:t>
-      </w:r>
-      <w:r>
-        <w:t>I</w:t>
-      </w:r>
-      <w:r>
-        <w:t xml:space="preserve">: </w:t>
-      </w:r>
-      <w:r>
-        <w:t>Problem Statement and Hypothesis</w:t>
+        <w:t>Part II: Problem Statement and Hypothesis</w:t>
       </w:r>
       <w:bookmarkEnd w:id="3"/>
     </w:p>
@@ -1192,17 +1165,7 @@
           <w:szCs w:val="21"/>
           <w:shd w:val="clear" w:color="auto" w:fill="FFFFFF"/>
         </w:rPr>
-        <w:t xml:space="preserve"> within a given stocks performance prior to making a large investment.</w:t>
-      </w:r>
-      <w:r>
-        <w:rPr>
-          <w:rFonts w:ascii="Helvetica Neue" w:eastAsia="Times New Roman" w:hAnsi="Helvetica Neue" w:cs="Times New Roman"/>
-          <w:color w:val="000000"/>
-          <w:sz w:val="21"/>
-          <w:szCs w:val="21"/>
-          <w:shd w:val="clear" w:color="auto" w:fill="FFFFFF"/>
-        </w:rPr>
-        <w:t xml:space="preserve"> </w:t>
+        <w:t xml:space="preserve"> within a given stocks performance prior to making a large investment. </w:t>
       </w:r>
     </w:p>
     <w:p>
@@ -1455,16 +1418,7 @@
       </w:pPr>
       <w:bookmarkStart w:id="4" w:name="_Toc130220893"/>
       <w:r>
-        <w:t>Part I</w:t>
-      </w:r>
-      <w:r>
-        <w:t>II</w:t>
-      </w:r>
-      <w:r>
-        <w:t xml:space="preserve">: </w:t>
-      </w:r>
-      <w:r>
-        <w:t>Data Analysis Process</w:t>
+        <w:t>Part III: Data Analysis Process</w:t>
       </w:r>
       <w:bookmarkEnd w:id="4"/>
     </w:p>
@@ -1485,15 +1439,7 @@
           <w:sz w:val="21"/>
           <w:szCs w:val="21"/>
         </w:rPr>
-        <w:t>The data utilized was collected from</w:t>
-      </w:r>
-      <w:r>
-        <w:rPr>
-          <w:rFonts w:ascii="Helvetica Neue" w:hAnsi="Helvetica Neue"/>
-          <w:sz w:val="21"/>
-          <w:szCs w:val="21"/>
-        </w:rPr>
-        <w:t xml:space="preserve"> </w:t>
+        <w:t xml:space="preserve">The data utilized was collected from </w:t>
       </w:r>
       <w:hyperlink r:id="rId6" w:history="1">
         <w:r>
@@ -1515,17 +1461,7 @@
           <w:szCs w:val="21"/>
           <w:shd w:val="clear" w:color="auto" w:fill="FFFFFF"/>
         </w:rPr>
-        <w:t>.</w:t>
-      </w:r>
-      <w:r>
-        <w:rPr>
-          <w:rFonts w:ascii="Helvetica Neue" w:eastAsia="Times New Roman" w:hAnsi="Helvetica Neue" w:cs="Times New Roman"/>
-          <w:color w:val="000000"/>
-          <w:sz w:val="21"/>
-          <w:szCs w:val="21"/>
-          <w:shd w:val="clear" w:color="auto" w:fill="FFFFFF"/>
-        </w:rPr>
-        <w:t xml:space="preserve"> This dataset contains historical market performance data for 14 American tech companies dating from January 2010 through December 2022. The data contained information related to date, opening price, closing price, daily low price, daily high price, adjusted closing price, and volume. The data set was downloaded as 14 unique .csv files with each file pertaining to a specific company’s data. </w:t>
+        <w:t xml:space="preserve">. This dataset contains historical market performance data for 14 American tech companies dating from January 2010 through December 2022. The data contained information related to date, opening price, closing price, daily low price, daily high price, adjusted closing price, and volume. The data set was downloaded as 14 unique .csv files with each file pertaining to a specific company’s data. </w:t>
       </w:r>
       <w:r>
         <w:rPr>
@@ -1666,61 +1602,7 @@
           <w:sz w:val="21"/>
           <w:szCs w:val="21"/>
         </w:rPr>
-        <w:t xml:space="preserve">, the pandas, matplotlib, seaborn, </w:t>
-      </w:r>
-      <w:proofErr w:type="spellStart"/>
-      <w:r>
-        <w:rPr>
-          <w:rFonts w:ascii="Helvetica Neue" w:hAnsi="Helvetica Neue"/>
-          <w:sz w:val="21"/>
-          <w:szCs w:val="21"/>
-        </w:rPr>
-        <w:t>sklearn</w:t>
-      </w:r>
-      <w:proofErr w:type="spellEnd"/>
-      <w:r>
-        <w:rPr>
-          <w:rFonts w:ascii="Helvetica Neue" w:hAnsi="Helvetica Neue"/>
-          <w:sz w:val="21"/>
-          <w:szCs w:val="21"/>
-        </w:rPr>
-        <w:t xml:space="preserve">, </w:t>
-      </w:r>
-      <w:proofErr w:type="spellStart"/>
-      <w:r>
-        <w:rPr>
-          <w:rFonts w:ascii="Helvetica Neue" w:hAnsi="Helvetica Neue"/>
-          <w:sz w:val="21"/>
-          <w:szCs w:val="21"/>
-        </w:rPr>
-        <w:t>statsmodel</w:t>
-      </w:r>
-      <w:proofErr w:type="spellEnd"/>
-      <w:r>
-        <w:rPr>
-          <w:rFonts w:ascii="Helvetica Neue" w:hAnsi="Helvetica Neue"/>
-          <w:sz w:val="21"/>
-          <w:szCs w:val="21"/>
-        </w:rPr>
-        <w:t xml:space="preserve">, and </w:t>
-      </w:r>
-      <w:proofErr w:type="spellStart"/>
-      <w:r>
-        <w:rPr>
-          <w:rFonts w:ascii="Helvetica Neue" w:hAnsi="Helvetica Neue"/>
-          <w:sz w:val="21"/>
-          <w:szCs w:val="21"/>
-        </w:rPr>
-        <w:t>pmdarima</w:t>
-      </w:r>
-      <w:proofErr w:type="spellEnd"/>
-      <w:r>
-        <w:rPr>
-          <w:rFonts w:ascii="Helvetica Neue" w:hAnsi="Helvetica Neue"/>
-          <w:sz w:val="21"/>
-          <w:szCs w:val="21"/>
-        </w:rPr>
-        <w:t xml:space="preserve"> packages were </w:t>
+        <w:t xml:space="preserve">, the pandas, matplotlib, seaborn, sklearn, statsmodel, and pmdarima packages were </w:t>
       </w:r>
       <w:r>
         <w:rPr>
@@ -1762,25 +1644,7 @@
           <w:sz w:val="21"/>
           <w:szCs w:val="21"/>
         </w:rPr>
-        <w:t>The 14 .csv files were then imported using pandas .</w:t>
-      </w:r>
-      <w:proofErr w:type="spellStart"/>
-      <w:r>
-        <w:rPr>
-          <w:rFonts w:ascii="Helvetica Neue" w:hAnsi="Helvetica Neue"/>
-          <w:sz w:val="21"/>
-          <w:szCs w:val="21"/>
-        </w:rPr>
-        <w:t>read_csv</w:t>
-      </w:r>
-      <w:proofErr w:type="spellEnd"/>
-      <w:r>
-        <w:rPr>
-          <w:rFonts w:ascii="Helvetica Neue" w:hAnsi="Helvetica Neue"/>
-          <w:sz w:val="21"/>
-          <w:szCs w:val="21"/>
-        </w:rPr>
-        <w:t>() function.</w:t>
+        <w:t>The 14 .csv files were then imported using pandas .read_csv() function.</w:t>
       </w:r>
       <w:r>
         <w:rPr>
@@ -2320,25 +2184,7 @@
           <w:sz w:val="21"/>
           <w:szCs w:val="21"/>
         </w:rPr>
-        <w:t xml:space="preserve">Additionally, the </w:t>
-      </w:r>
-      <w:proofErr w:type="spellStart"/>
-      <w:r>
-        <w:rPr>
-          <w:rFonts w:ascii="Helvetica Neue" w:hAnsi="Helvetica Neue"/>
-          <w:sz w:val="21"/>
-          <w:szCs w:val="21"/>
-        </w:rPr>
-        <w:t>seasonal_decompose</w:t>
-      </w:r>
-      <w:proofErr w:type="spellEnd"/>
-      <w:r>
-        <w:rPr>
-          <w:rFonts w:ascii="Helvetica Neue" w:hAnsi="Helvetica Neue"/>
-          <w:sz w:val="21"/>
-          <w:szCs w:val="21"/>
-        </w:rPr>
-        <w:t xml:space="preserve">() function was also used to review for seasonality. </w:t>
+        <w:t xml:space="preserve">Additionally, the seasonal_decompose() function was also used to review for seasonality. </w:t>
       </w:r>
     </w:p>
     <w:p>
@@ -2406,25 +2252,7 @@
           <w:sz w:val="21"/>
           <w:szCs w:val="21"/>
         </w:rPr>
-        <w:t xml:space="preserve">Finally, the </w:t>
-      </w:r>
-      <w:proofErr w:type="spellStart"/>
-      <w:r>
-        <w:rPr>
-          <w:rFonts w:ascii="Helvetica Neue" w:hAnsi="Helvetica Neue"/>
-          <w:sz w:val="21"/>
-          <w:szCs w:val="21"/>
-        </w:rPr>
-        <w:t>auto_arima</w:t>
-      </w:r>
-      <w:proofErr w:type="spellEnd"/>
-      <w:r>
-        <w:rPr>
-          <w:rFonts w:ascii="Helvetica Neue" w:hAnsi="Helvetica Neue"/>
-          <w:sz w:val="21"/>
-          <w:szCs w:val="21"/>
-        </w:rPr>
-        <w:t xml:space="preserve"> function was used to determine the </w:t>
+        <w:t xml:space="preserve">Finally, the auto_arima function was used to determine the </w:t>
       </w:r>
       <w:r>
         <w:rPr>
@@ -2440,25 +2268,7 @@
           <w:sz w:val="21"/>
           <w:szCs w:val="21"/>
         </w:rPr>
-        <w:t xml:space="preserve"> </w:t>
-      </w:r>
-      <w:proofErr w:type="spellStart"/>
-      <w:r>
-        <w:rPr>
-          <w:rFonts w:ascii="Helvetica Neue" w:hAnsi="Helvetica Neue"/>
-          <w:sz w:val="21"/>
-          <w:szCs w:val="21"/>
-        </w:rPr>
-        <w:t>p,q</w:t>
-      </w:r>
-      <w:proofErr w:type="spellEnd"/>
-      <w:r>
-        <w:rPr>
-          <w:rFonts w:ascii="Helvetica Neue" w:hAnsi="Helvetica Neue"/>
-          <w:sz w:val="21"/>
-          <w:szCs w:val="21"/>
-        </w:rPr>
-        <w:t xml:space="preserve">, and d values to be </w:t>
+        <w:t xml:space="preserve"> p,q, and d values to be </w:t>
       </w:r>
       <w:r>
         <w:rPr>
@@ -2534,16 +2344,7 @@
       <w:bookmarkStart w:id="5" w:name="_Toc130220894"/>
       <w:r>
         <w:lastRenderedPageBreak/>
-        <w:t>Part I</w:t>
-      </w:r>
-      <w:r>
-        <w:t>V</w:t>
-      </w:r>
-      <w:r>
-        <w:t xml:space="preserve">: </w:t>
-      </w:r>
-      <w:r>
-        <w:t>Findings</w:t>
+        <w:t>Part IV: Findings</w:t>
       </w:r>
       <w:bookmarkEnd w:id="5"/>
     </w:p>
@@ -2707,47 +2508,7 @@
           <w:sz w:val="21"/>
           <w:szCs w:val="21"/>
         </w:rPr>
-        <w:t xml:space="preserve">99.3% of the 432 predictions had an accuracy &gt;= 80% of </w:t>
-      </w:r>
-      <w:r>
-        <w:rPr>
-          <w:rFonts w:ascii="Helvetica Neue" w:hAnsi="Helvetica Neue"/>
-          <w:sz w:val="21"/>
-          <w:szCs w:val="21"/>
-        </w:rPr>
-        <w:t xml:space="preserve">the </w:t>
-      </w:r>
-      <w:r>
-        <w:rPr>
-          <w:rFonts w:ascii="Helvetica Neue" w:hAnsi="Helvetica Neue"/>
-          <w:sz w:val="21"/>
-          <w:szCs w:val="21"/>
-        </w:rPr>
-        <w:t>actual historical</w:t>
-      </w:r>
-      <w:r>
-        <w:rPr>
-          <w:rFonts w:ascii="Helvetica Neue" w:hAnsi="Helvetica Neue"/>
-          <w:sz w:val="21"/>
-          <w:szCs w:val="21"/>
-        </w:rPr>
-        <w:t xml:space="preserve"> </w:t>
-      </w:r>
-      <w:r>
-        <w:rPr>
-          <w:rFonts w:ascii="Helvetica Neue" w:hAnsi="Helvetica Neue"/>
-          <w:sz w:val="21"/>
-          <w:szCs w:val="21"/>
-        </w:rPr>
-        <w:t>close price</w:t>
-      </w:r>
-      <w:r>
-        <w:rPr>
-          <w:rFonts w:ascii="Helvetica Neue" w:hAnsi="Helvetica Neue"/>
-          <w:sz w:val="21"/>
-          <w:szCs w:val="21"/>
-        </w:rPr>
-        <w:t>.</w:t>
+        <w:t xml:space="preserve">100% of the predictions achieved an MAPE score below 20%, allowing the null hypothesis to be rejected. </w:t>
       </w:r>
     </w:p>
     <w:p>
@@ -2769,47 +2530,7 @@
           <w:sz w:val="21"/>
           <w:szCs w:val="21"/>
         </w:rPr>
-        <w:t xml:space="preserve">77% had &gt;= 90% accuracy of </w:t>
-      </w:r>
-      <w:r>
-        <w:rPr>
-          <w:rFonts w:ascii="Helvetica Neue" w:hAnsi="Helvetica Neue"/>
-          <w:sz w:val="21"/>
-          <w:szCs w:val="21"/>
-        </w:rPr>
-        <w:t xml:space="preserve">the </w:t>
-      </w:r>
-      <w:r>
-        <w:rPr>
-          <w:rFonts w:ascii="Helvetica Neue" w:hAnsi="Helvetica Neue"/>
-          <w:sz w:val="21"/>
-          <w:szCs w:val="21"/>
-        </w:rPr>
-        <w:t>actual historical clos</w:t>
-      </w:r>
-      <w:r>
-        <w:rPr>
-          <w:rFonts w:ascii="Helvetica Neue" w:hAnsi="Helvetica Neue"/>
-          <w:sz w:val="21"/>
-          <w:szCs w:val="21"/>
-        </w:rPr>
-        <w:t xml:space="preserve">e </w:t>
-      </w:r>
-      <w:r>
-        <w:rPr>
-          <w:rFonts w:ascii="Helvetica Neue" w:hAnsi="Helvetica Neue"/>
-          <w:sz w:val="21"/>
-          <w:szCs w:val="21"/>
-        </w:rPr>
-        <w:t>price</w:t>
-      </w:r>
-      <w:r>
-        <w:rPr>
-          <w:rFonts w:ascii="Helvetica Neue" w:hAnsi="Helvetica Neue"/>
-          <w:sz w:val="21"/>
-          <w:szCs w:val="21"/>
-        </w:rPr>
-        <w:t>.</w:t>
+        <w:t>99.3% of the 432 predictions had an accuracy &gt;= 80% of the actual historical close price.</w:t>
       </w:r>
     </w:p>
     <w:p>
@@ -2831,15 +2552,7 @@
           <w:sz w:val="21"/>
           <w:szCs w:val="21"/>
         </w:rPr>
-        <w:t>47% had &gt;= 95% accuracy of the actual historical close price</w:t>
-      </w:r>
-      <w:r>
-        <w:rPr>
-          <w:rFonts w:ascii="Helvetica Neue" w:hAnsi="Helvetica Neue"/>
-          <w:sz w:val="21"/>
-          <w:szCs w:val="21"/>
-        </w:rPr>
-        <w:t>.</w:t>
+        <w:t>77% had &gt;= 90% accuracy of the actual historical close price.</w:t>
       </w:r>
     </w:p>
     <w:p>
@@ -2861,31 +2574,7 @@
           <w:sz w:val="21"/>
           <w:szCs w:val="21"/>
         </w:rPr>
-        <w:t xml:space="preserve">The three predictions with &lt; 80% accuracy had 79.2-79.9% </w:t>
-      </w:r>
-      <w:r>
-        <w:rPr>
-          <w:rFonts w:ascii="Helvetica Neue" w:hAnsi="Helvetica Neue"/>
-          <w:sz w:val="21"/>
-          <w:szCs w:val="21"/>
-        </w:rPr>
-        <w:t xml:space="preserve">accuracy in comparison to the </w:t>
-      </w:r>
-      <w:r>
-        <w:rPr>
-          <w:rFonts w:ascii="Helvetica Neue" w:hAnsi="Helvetica Neue"/>
-          <w:sz w:val="21"/>
-          <w:szCs w:val="21"/>
-        </w:rPr>
-        <w:t>actual historical close price</w:t>
-      </w:r>
-      <w:r>
-        <w:rPr>
-          <w:rFonts w:ascii="Helvetica Neue" w:hAnsi="Helvetica Neue"/>
-          <w:sz w:val="21"/>
-          <w:szCs w:val="21"/>
-        </w:rPr>
-        <w:t>.</w:t>
+        <w:t>47% had &gt;= 95% accuracy of the actual historical close price.</w:t>
       </w:r>
     </w:p>
     <w:p>
@@ -2907,113 +2596,29 @@
           <w:sz w:val="21"/>
           <w:szCs w:val="21"/>
         </w:rPr>
-        <w:t xml:space="preserve">All three </w:t>
-      </w:r>
-      <w:r>
-        <w:rPr>
-          <w:rFonts w:ascii="Helvetica Neue" w:hAnsi="Helvetica Neue"/>
-          <w:sz w:val="21"/>
-          <w:szCs w:val="21"/>
-        </w:rPr>
-        <w:t xml:space="preserve">with accuracy below 80% </w:t>
-      </w:r>
-      <w:r>
-        <w:rPr>
-          <w:rFonts w:ascii="Helvetica Neue" w:hAnsi="Helvetica Neue"/>
-          <w:sz w:val="21"/>
-          <w:szCs w:val="21"/>
-        </w:rPr>
-        <w:t xml:space="preserve">were associated with Nvidia within a four-day </w:t>
-      </w:r>
-      <w:r>
-        <w:rPr>
-          <w:rFonts w:ascii="Helvetica Neue" w:hAnsi="Helvetica Neue"/>
-          <w:sz w:val="21"/>
-          <w:szCs w:val="21"/>
-        </w:rPr>
-        <w:t>span.</w:t>
-      </w:r>
-    </w:p>
-    <w:p>
-      <w:pPr>
-        <w:rPr>
-          <w:rFonts w:ascii="Helvetica Neue" w:hAnsi="Helvetica Neue"/>
-          <w:sz w:val="21"/>
-          <w:szCs w:val="21"/>
-        </w:rPr>
-      </w:pPr>
-    </w:p>
-    <w:p>
-      <w:pPr>
-        <w:rPr>
-          <w:rFonts w:ascii="Helvetica Neue" w:hAnsi="Helvetica Neue"/>
-          <w:sz w:val="21"/>
-          <w:szCs w:val="21"/>
-        </w:rPr>
-      </w:pPr>
-      <w:r>
-        <w:rPr>
-          <w:rFonts w:ascii="Helvetica Neue" w:hAnsi="Helvetica Neue"/>
-          <w:sz w:val="21"/>
-          <w:szCs w:val="21"/>
-        </w:rPr>
-        <w:t xml:space="preserve">Additionally, </w:t>
-      </w:r>
-      <w:r>
-        <w:rPr>
-          <w:rFonts w:ascii="Helvetica Neue" w:hAnsi="Helvetica Neue"/>
-          <w:sz w:val="21"/>
-          <w:szCs w:val="21"/>
-        </w:rPr>
-        <w:t xml:space="preserve">the MAPE score associated with each </w:t>
-      </w:r>
-      <w:r>
-        <w:rPr>
-          <w:rFonts w:ascii="Helvetica Neue" w:hAnsi="Helvetica Neue"/>
-          <w:sz w:val="21"/>
-          <w:szCs w:val="21"/>
-        </w:rPr>
-        <w:t xml:space="preserve">predicted day for all 12 </w:t>
-      </w:r>
-      <w:r>
-        <w:rPr>
-          <w:rFonts w:ascii="Helvetica Neue" w:hAnsi="Helvetica Neue"/>
-          <w:sz w:val="21"/>
-          <w:szCs w:val="21"/>
-        </w:rPr>
-        <w:t>compan</w:t>
-      </w:r>
-      <w:r>
-        <w:rPr>
-          <w:rFonts w:ascii="Helvetica Neue" w:hAnsi="Helvetica Neue"/>
-          <w:sz w:val="21"/>
-          <w:szCs w:val="21"/>
-        </w:rPr>
-        <w:t>ies</w:t>
-      </w:r>
-      <w:r>
-        <w:rPr>
-          <w:rFonts w:ascii="Helvetica Neue" w:hAnsi="Helvetica Neue"/>
-          <w:sz w:val="21"/>
-          <w:szCs w:val="21"/>
-        </w:rPr>
-        <w:t xml:space="preserve"> </w:t>
-      </w:r>
-      <w:r>
-        <w:rPr>
-          <w:rFonts w:ascii="Helvetica Neue" w:hAnsi="Helvetica Neue"/>
-          <w:sz w:val="21"/>
-          <w:szCs w:val="21"/>
-        </w:rPr>
-        <w:t>was below the</w:t>
-      </w:r>
-      <w:r>
-        <w:rPr>
-          <w:rFonts w:ascii="Helvetica Neue" w:hAnsi="Helvetica Neue"/>
-          <w:sz w:val="21"/>
-          <w:szCs w:val="21"/>
-        </w:rPr>
-        <w:t xml:space="preserve"> 20% threshold required to accept the null hypothesis.</w:t>
+        <w:t>The three predictions with &lt; 80% accuracy had 79.2-79.9% accuracy in comparison to the actual historical close price.</w:t>
+      </w:r>
+    </w:p>
+    <w:p>
+      <w:pPr>
+        <w:pStyle w:val="ListParagraph"/>
+        <w:numPr>
+          <w:ilvl w:val="0"/>
+          <w:numId w:val="5"/>
+        </w:numPr>
+        <w:rPr>
+          <w:rFonts w:ascii="Helvetica Neue" w:hAnsi="Helvetica Neue"/>
+          <w:sz w:val="21"/>
+          <w:szCs w:val="21"/>
+        </w:rPr>
+      </w:pPr>
+      <w:r>
+        <w:rPr>
+          <w:rFonts w:ascii="Helvetica Neue" w:hAnsi="Helvetica Neue"/>
+          <w:sz w:val="21"/>
+          <w:szCs w:val="21"/>
+        </w:rPr>
+        <w:t>All three with accuracy below 80% were associated with Nvidia within a four-day span.</w:t>
       </w:r>
     </w:p>
     <w:p/>
@@ -3023,16 +2628,7 @@
       </w:pPr>
       <w:bookmarkStart w:id="6" w:name="_Toc130220895"/>
       <w:r>
-        <w:t xml:space="preserve">Part </w:t>
-      </w:r>
-      <w:r>
-        <w:t>V</w:t>
-      </w:r>
-      <w:r>
-        <w:t xml:space="preserve">: </w:t>
-      </w:r>
-      <w:r>
-        <w:t>Limitations</w:t>
+        <w:t>Part V: Limitations</w:t>
       </w:r>
       <w:bookmarkEnd w:id="6"/>
     </w:p>
@@ -3296,16 +2892,7 @@
       </w:pPr>
       <w:bookmarkStart w:id="9" w:name="_Toc130220896"/>
       <w:r>
-        <w:t xml:space="preserve">Part </w:t>
-      </w:r>
-      <w:r>
-        <w:t>VI</w:t>
-      </w:r>
-      <w:r>
-        <w:t xml:space="preserve">: </w:t>
-      </w:r>
-      <w:r>
-        <w:t>Proposed Actions</w:t>
+        <w:t>Part VI: Proposed Actions</w:t>
       </w:r>
       <w:bookmarkEnd w:id="9"/>
     </w:p>
@@ -3514,17 +3101,7 @@
           <w:sz w:val="21"/>
           <w:szCs w:val="21"/>
         </w:rPr>
-        <w:t xml:space="preserve"> </w:t>
-      </w:r>
-      <w:proofErr w:type="gramStart"/>
-      <w:r>
-        <w:rPr>
-          <w:rFonts w:ascii="Helvetica Neue" w:eastAsia="Times New Roman" w:hAnsi="Helvetica Neue" w:cs="Times New Roman"/>
-          <w:color w:val="000000"/>
-          <w:sz w:val="21"/>
-          <w:szCs w:val="21"/>
-        </w:rPr>
-        <w:t>lag</w:t>
+        <w:t xml:space="preserve"> lag</w:t>
       </w:r>
       <w:r>
         <w:rPr>
@@ -3535,7 +3112,6 @@
         </w:rPr>
         <w:t xml:space="preserve"> behind</w:t>
       </w:r>
-      <w:proofErr w:type="gramEnd"/>
       <w:r>
         <w:rPr>
           <w:rFonts w:ascii="Helvetica Neue" w:eastAsia="Times New Roman" w:hAnsi="Helvetica Neue" w:cs="Times New Roman"/>
@@ -3657,7 +3233,6 @@
           <w:sz w:val="21"/>
           <w:szCs w:val="21"/>
         </w:rPr>
-        <w:lastRenderedPageBreak/>
         <w:t>Approach for future research</w:t>
       </w:r>
       <w:r>
@@ -3706,6 +3281,7 @@
           <w:sz w:val="21"/>
           <w:szCs w:val="21"/>
         </w:rPr>
+        <w:lastRenderedPageBreak/>
         <w:t xml:space="preserve">As stated previously, </w:t>
       </w:r>
       <w:r>
@@ -3814,17 +3390,7 @@
           <w:sz w:val="21"/>
           <w:szCs w:val="21"/>
         </w:rPr>
-        <w:t xml:space="preserve">allow predictions to </w:t>
-      </w:r>
-      <w:proofErr w:type="gramStart"/>
-      <w:r>
-        <w:rPr>
-          <w:rFonts w:ascii="Helvetica Neue" w:eastAsia="Times New Roman" w:hAnsi="Helvetica Neue" w:cs="Times New Roman"/>
-          <w:color w:val="000000"/>
-          <w:sz w:val="21"/>
-          <w:szCs w:val="21"/>
-        </w:rPr>
-        <w:t xml:space="preserve">continue </w:t>
+        <w:t xml:space="preserve">allow predictions to continue </w:t>
       </w:r>
       <w:r>
         <w:rPr>
@@ -3842,17 +3408,7 @@
           <w:sz w:val="21"/>
           <w:szCs w:val="21"/>
         </w:rPr>
-        <w:t xml:space="preserve"> future</w:t>
-      </w:r>
-      <w:proofErr w:type="gramEnd"/>
-      <w:r>
-        <w:rPr>
-          <w:rFonts w:ascii="Helvetica Neue" w:eastAsia="Times New Roman" w:hAnsi="Helvetica Neue" w:cs="Times New Roman"/>
-          <w:color w:val="000000"/>
-          <w:sz w:val="21"/>
-          <w:szCs w:val="21"/>
-        </w:rPr>
-        <w:t xml:space="preserve"> based upon historical data that is not yet currently available</w:t>
+        <w:t xml:space="preserve"> future based upon historical data that is not yet currently available</w:t>
       </w:r>
       <w:r>
         <w:rPr>
@@ -3990,16 +3546,7 @@
       </w:pPr>
       <w:bookmarkStart w:id="10" w:name="_Toc130220897"/>
       <w:r>
-        <w:t xml:space="preserve">Part </w:t>
-      </w:r>
-      <w:r>
-        <w:t>VI</w:t>
-      </w:r>
-      <w:r>
-        <w:t xml:space="preserve">I: </w:t>
-      </w:r>
-      <w:r>
-        <w:t>Expected Benefits</w:t>
+        <w:t>Part VII: Expected Benefits</w:t>
       </w:r>
       <w:bookmarkEnd w:id="10"/>
     </w:p>
@@ -4035,23 +3582,13 @@
         </w:rPr>
         <w:t xml:space="preserve"> confidently review </w:t>
       </w:r>
-      <w:proofErr w:type="spellStart"/>
-      <w:r>
-        <w:rPr>
-          <w:rFonts w:ascii="Helvetica Neue" w:hAnsi="Helvetica Neue"/>
-          <w:sz w:val="21"/>
-          <w:szCs w:val="21"/>
-        </w:rPr>
-        <w:t>a</w:t>
-      </w:r>
-      <w:proofErr w:type="spellEnd"/>
-      <w:r>
-        <w:rPr>
-          <w:rFonts w:ascii="Helvetica Neue" w:hAnsi="Helvetica Neue"/>
-          <w:sz w:val="21"/>
-          <w:szCs w:val="21"/>
-        </w:rPr>
-        <w:t xml:space="preserve"> company’s</w:t>
+      <w:r>
+        <w:rPr>
+          <w:rFonts w:ascii="Helvetica Neue" w:hAnsi="Helvetica Neue"/>
+          <w:sz w:val="21"/>
+          <w:szCs w:val="21"/>
+        </w:rPr>
+        <w:t>a company’s</w:t>
       </w:r>
       <w:r>
         <w:rPr>
@@ -4246,16 +3783,7 @@
       </w:pPr>
       <w:bookmarkStart w:id="11" w:name="_Toc130220898"/>
       <w:r>
-        <w:t xml:space="preserve">Part </w:t>
-      </w:r>
-      <w:r>
-        <w:t>VII</w:t>
-      </w:r>
-      <w:r>
-        <w:t xml:space="preserve">I: </w:t>
-      </w:r>
-      <w:r>
-        <w:t>Sources</w:t>
+        <w:t>Part VIII: Sources</w:t>
       </w:r>
       <w:bookmarkEnd w:id="11"/>
     </w:p>
@@ -4282,25 +3810,7 @@
           <w:sz w:val="21"/>
           <w:szCs w:val="21"/>
         </w:rPr>
-        <w:t>Gower, E. (2023, January 30). Big Tech Stock prices. Kaggle. Retrieved February 23, 2023,</w:t>
-      </w:r>
-      <w:r>
-        <w:rPr>
-          <w:rFonts w:ascii="Helvetica Neue" w:eastAsia="Times New Roman" w:hAnsi="Helvetica Neue" w:cs="Times New Roman"/>
-          <w:color w:val="000000"/>
-          <w:sz w:val="21"/>
-          <w:szCs w:val="21"/>
-        </w:rPr>
-        <w:t xml:space="preserve"> </w:t>
-      </w:r>
-      <w:r>
-        <w:rPr>
-          <w:rFonts w:ascii="Helvetica Neue" w:eastAsia="Times New Roman" w:hAnsi="Helvetica Neue" w:cs="Times New Roman"/>
-          <w:color w:val="000000"/>
-          <w:sz w:val="21"/>
-          <w:szCs w:val="21"/>
-        </w:rPr>
-        <w:t>fromhttps://www.kaggle.com/datasets/evangower/big-tech-stock-prices</w:t>
+        <w:t>Gower, E. (2023, January 30). Big Tech Stock prices. Kaggle. Retrieved February 23, 2023, fromhttps://www.kaggle.com/datasets/evangower/big-tech-stock-prices</w:t>
       </w:r>
     </w:p>
     <w:p>
@@ -4324,19 +3834,8 @@
           <w:sz w:val="21"/>
           <w:szCs w:val="21"/>
         </w:rPr>
-        <w:t xml:space="preserve">Trading &amp; Data. NYSE. (n.d.). Retrieved March 20, 2023, from </w:t>
-      </w:r>
-      <w:proofErr w:type="gramStart"/>
-      <w:r>
-        <w:rPr>
-          <w:rFonts w:ascii="Helvetica Neue" w:hAnsi="Helvetica Neue"/>
-          <w:color w:val="000000"/>
-          <w:sz w:val="21"/>
-          <w:szCs w:val="21"/>
-        </w:rPr>
-        <w:t>https://www.nyse.com/trading-data</w:t>
-      </w:r>
-      <w:proofErr w:type="gramEnd"/>
+        <w:t>Trading &amp; Data. NYSE. (n.d.). Retrieved March 20, 2023, from https://www.nyse.com/trading-data</w:t>
+      </w:r>
       <w:r>
         <w:rPr>
           <w:rStyle w:val="apple-converted-space"/>
@@ -4369,25 +3868,7 @@
           <w:sz w:val="21"/>
           <w:szCs w:val="21"/>
         </w:rPr>
-        <w:t>Fryman, J. (</w:t>
-      </w:r>
-      <w:r>
-        <w:rPr>
-          <w:rFonts w:ascii="Helvetica Neue" w:hAnsi="Helvetica Neue"/>
-          <w:color w:val="000000"/>
-          <w:sz w:val="21"/>
-          <w:szCs w:val="21"/>
-        </w:rPr>
-        <w:t>2023, March 19).</w:t>
-      </w:r>
-      <w:r>
-        <w:rPr>
-          <w:rFonts w:ascii="Helvetica Neue" w:hAnsi="Helvetica Neue"/>
-          <w:color w:val="000000"/>
-          <w:sz w:val="21"/>
-          <w:szCs w:val="21"/>
-        </w:rPr>
-        <w:t xml:space="preserve"> D214 Data Analytics Graduate Capstone Task 2: Data Analytics Report and Executive Summary</w:t>
+        <w:t>Fryman, J. (2023, March 19). D214 Data Analytics Graduate Capstone Task 2: Data Analytics Report and Executive Summary</w:t>
       </w:r>
     </w:p>
     <w:p>
@@ -5539,6 +5020,7 @@
   <w:style w:type="character" w:default="1" w:styleId="DefaultParagraphFont">
     <w:name w:val="Default Paragraph Font"/>
     <w:uiPriority w:val="1"/>
+    <w:semiHidden/>
     <w:unhideWhenUsed/>
   </w:style>
   <w:style w:type="table" w:default="1" w:styleId="TableNormal">

</xml_diff>